<commit_message>
add test automation files
</commit_message>
<xml_diff>
--- a/Lab4_TestScript.docx
+++ b/Lab4_TestScript.docx
@@ -1,10 +1,10 @@
 
 <file path=word/document.xml><?xml version="1.0" encoding="utf-8"?>
-<w:document xmlns:wpc="http://schemas.microsoft.com/office/word/2010/wordprocessingCanvas" xmlns:cx="http://schemas.microsoft.com/office/drawing/2014/chartex" xmlns:cx1="http://schemas.microsoft.com/office/drawing/2015/9/8/chartex" xmlns:cx2="http://schemas.microsoft.com/office/drawing/2015/10/21/chartex" xmlns:cx3="http://schemas.microsoft.com/office/drawing/2016/5/9/chartex" xmlns:cx4="http://schemas.microsoft.com/office/drawing/2016/5/10/chartex" xmlns:cx5="http://schemas.microsoft.com/office/drawing/2016/5/11/chartex" xmlns:cx6="http://schemas.microsoft.com/office/drawing/2016/5/12/chartex" xmlns:cx7="http://schemas.microsoft.com/office/drawing/2016/5/13/chartex" xmlns:cx8="http://schemas.microsoft.com/office/drawing/2016/5/14/chartex" xmlns:mc="http://schemas.openxmlformats.org/markup-compatibility/2006" xmlns:aink="http://schemas.microsoft.com/office/drawing/2016/ink" xmlns:am3d="http://schemas.microsoft.com/office/drawing/2017/model3d" xmlns:o="urn:schemas-microsoft-com:office:office" xmlns:oel="http://schemas.microsoft.com/office/2019/extlst" xmlns:r="http://schemas.openxmlformats.org/officeDocument/2006/relationships" xmlns:m="http://schemas.openxmlformats.org/officeDocument/2006/math" xmlns:v="urn:schemas-microsoft-com:vml" xmlns:wp14="http://schemas.microsoft.com/office/word/2010/wordprocessingDrawing" xmlns:wp="http://schemas.openxmlformats.org/drawingml/2006/wordprocessingDrawing" xmlns:w10="urn:schemas-microsoft-com:office:word" xmlns:w="http://schemas.openxmlformats.org/wordprocessingml/2006/main" xmlns:w14="http://schemas.microsoft.com/office/word/2010/wordml" xmlns:w15="http://schemas.microsoft.com/office/word/2012/wordml" xmlns:w16cex="http://schemas.microsoft.com/office/word/2018/wordml/cex" xmlns:w16cid="http://schemas.microsoft.com/office/word/2016/wordml/cid" xmlns:w16="http://schemas.microsoft.com/office/word/2018/wordml" xmlns:w16du="http://schemas.microsoft.com/office/word/2023/wordml/word16du" xmlns:w16sdtdh="http://schemas.microsoft.com/office/word/2020/wordml/sdtdatahash" xmlns:w16sdtfl="http://schemas.microsoft.com/office/word/2024/wordml/sdtformatlock" xmlns:w16se="http://schemas.microsoft.com/office/word/2015/wordml/symex" xmlns:wpg="http://schemas.microsoft.com/office/word/2010/wordprocessingGroup" xmlns:wpi="http://schemas.microsoft.com/office/word/2010/wordprocessingInk" xmlns:wne="http://schemas.microsoft.com/office/word/2006/wordml" xmlns:wps="http://schemas.microsoft.com/office/word/2010/wordprocessingShape" mc:Ignorable="w14 w15 w16se w16cid w16 w16cex w16sdtdh w16sdtfl w16du wp14">
+<w:document xmlns:wpc="http://schemas.microsoft.com/office/word/2010/wordprocessingCanvas" xmlns:cx="http://schemas.microsoft.com/office/drawing/2014/chartex" xmlns:cx1="http://schemas.microsoft.com/office/drawing/2015/9/8/chartex" xmlns:cx2="http://schemas.microsoft.com/office/drawing/2015/10/21/chartex" xmlns:cx3="http://schemas.microsoft.com/office/drawing/2016/5/9/chartex" xmlns:cx4="http://schemas.microsoft.com/office/drawing/2016/5/10/chartex" xmlns:cx5="http://schemas.microsoft.com/office/drawing/2016/5/11/chartex" xmlns:cx6="http://schemas.microsoft.com/office/drawing/2016/5/12/chartex" xmlns:cx7="http://schemas.microsoft.com/office/drawing/2016/5/13/chartex" xmlns:cx8="http://schemas.microsoft.com/office/drawing/2016/5/14/chartex" xmlns:mc="http://schemas.openxmlformats.org/markup-compatibility/2006" xmlns:aink="http://schemas.microsoft.com/office/drawing/2016/ink" xmlns:am3d="http://schemas.microsoft.com/office/drawing/2017/model3d" xmlns:o="urn:schemas-microsoft-com:office:office" xmlns:oel="http://schemas.microsoft.com/office/2019/extlst" xmlns:r="http://schemas.openxmlformats.org/officeDocument/2006/relationships" xmlns:m="http://schemas.openxmlformats.org/officeDocument/2006/math" xmlns:v="urn:schemas-microsoft-com:vml" xmlns:wp14="http://schemas.microsoft.com/office/word/2010/wordprocessingDrawing" xmlns:wp="http://schemas.openxmlformats.org/drawingml/2006/wordprocessingDrawing" xmlns:w10="urn:schemas-microsoft-com:office:word" xmlns:w="http://schemas.openxmlformats.org/wordprocessingml/2006/main" xmlns:w14="http://schemas.microsoft.com/office/word/2010/wordml" xmlns:w15="http://schemas.microsoft.com/office/word/2012/wordml" xmlns:w16cex="http://schemas.microsoft.com/office/word/2018/wordml/cex" xmlns:w16cid="http://schemas.microsoft.com/office/word/2016/wordml/cid" xmlns:w16="http://schemas.microsoft.com/office/word/2018/wordml" xmlns:w16du="http://schemas.microsoft.com/office/word/2023/wordml/word16du" xmlns:w16sdtdh="http://schemas.microsoft.com/office/word/2020/wordml/sdtdatahash" xmlns:w16se="http://schemas.microsoft.com/office/word/2015/wordml/symex" xmlns:wpg="http://schemas.microsoft.com/office/word/2010/wordprocessingGroup" xmlns:wpi="http://schemas.microsoft.com/office/word/2010/wordprocessingInk" xmlns:wne="http://schemas.microsoft.com/office/word/2006/wordml" xmlns:wps="http://schemas.microsoft.com/office/word/2010/wordprocessingShape" mc:Ignorable="w14 w15 w16se w16cid w16 w16cex w16sdtdh w16du wp14">
   <w:body>
     <w:p>
       <w:pPr>
-        <w:pStyle w:val="ListParagraph"/>
+        <w:pStyle w:val="a7"/>
         <w:numPr>
           <w:ilvl w:val="0"/>
           <w:numId w:val="1"/>
@@ -48,7 +48,7 @@
     </w:p>
     <w:p>
       <w:pPr>
-        <w:pStyle w:val="ListParagraph"/>
+        <w:pStyle w:val="a7"/>
         <w:numPr>
           <w:ilvl w:val="1"/>
           <w:numId w:val="2"/>
@@ -90,7 +90,7 @@
     </w:p>
     <w:p>
       <w:pPr>
-        <w:pStyle w:val="ListParagraph"/>
+        <w:pStyle w:val="a7"/>
         <w:ind w:left="0" w:firstLine="720"/>
         <w:jc w:val="thaiDistribute"/>
         <w:rPr>
@@ -211,7 +211,7 @@
     </w:p>
     <w:p>
       <w:pPr>
-        <w:pStyle w:val="ListParagraph"/>
+        <w:pStyle w:val="a7"/>
         <w:numPr>
           <w:ilvl w:val="1"/>
           <w:numId w:val="2"/>
@@ -254,7 +254,7 @@
     </w:p>
     <w:p>
       <w:pPr>
-        <w:pStyle w:val="ListParagraph"/>
+        <w:pStyle w:val="a7"/>
         <w:ind w:left="0" w:firstLine="720"/>
         <w:jc w:val="thaiDistribute"/>
         <w:rPr>
@@ -466,7 +466,7 @@
     </w:p>
     <w:p>
       <w:pPr>
-        <w:pStyle w:val="ListParagraph"/>
+        <w:pStyle w:val="a7"/>
         <w:numPr>
           <w:ilvl w:val="0"/>
           <w:numId w:val="1"/>
@@ -528,7 +528,7 @@
     </w:p>
     <w:p>
       <w:pPr>
-        <w:pStyle w:val="ListParagraph"/>
+        <w:pStyle w:val="a7"/>
         <w:spacing w:after="120" w:line="240" w:lineRule="auto"/>
         <w:ind w:left="0" w:firstLine="720"/>
         <w:jc w:val="thaiDistribute"/>
@@ -649,7 +649,7 @@
     </w:p>
     <w:p>
       <w:pPr>
-        <w:pStyle w:val="ListParagraph"/>
+        <w:pStyle w:val="a7"/>
         <w:numPr>
           <w:ilvl w:val="0"/>
           <w:numId w:val="10"/>
@@ -715,7 +715,7 @@
     </w:p>
     <w:p>
       <w:pPr>
-        <w:pStyle w:val="ListParagraph"/>
+        <w:pStyle w:val="a7"/>
         <w:numPr>
           <w:ilvl w:val="0"/>
           <w:numId w:val="10"/>
@@ -761,7 +761,7 @@
     </w:p>
     <w:p>
       <w:pPr>
-        <w:pStyle w:val="ListParagraph"/>
+        <w:pStyle w:val="a7"/>
         <w:numPr>
           <w:ilvl w:val="0"/>
           <w:numId w:val="10"/>
@@ -1012,7 +1012,7 @@
     </w:p>
     <w:p>
       <w:pPr>
-        <w:pStyle w:val="ListParagraph"/>
+        <w:pStyle w:val="a7"/>
         <w:numPr>
           <w:ilvl w:val="0"/>
           <w:numId w:val="11"/>
@@ -1038,7 +1038,7 @@
     </w:p>
     <w:p>
       <w:pPr>
-        <w:pStyle w:val="ListParagraph"/>
+        <w:pStyle w:val="a7"/>
         <w:numPr>
           <w:ilvl w:val="0"/>
           <w:numId w:val="11"/>
@@ -1064,7 +1064,7 @@
     </w:p>
     <w:p>
       <w:pPr>
-        <w:pStyle w:val="ListParagraph"/>
+        <w:pStyle w:val="a7"/>
         <w:numPr>
           <w:ilvl w:val="0"/>
           <w:numId w:val="11"/>
@@ -1100,7 +1100,7 @@
     </w:p>
     <w:p>
       <w:pPr>
-        <w:pStyle w:val="ListParagraph"/>
+        <w:pStyle w:val="a7"/>
         <w:numPr>
           <w:ilvl w:val="0"/>
           <w:numId w:val="11"/>
@@ -1126,7 +1126,7 @@
     </w:p>
     <w:p>
       <w:pPr>
-        <w:pStyle w:val="ListParagraph"/>
+        <w:pStyle w:val="a7"/>
         <w:numPr>
           <w:ilvl w:val="0"/>
           <w:numId w:val="11"/>
@@ -1152,7 +1152,47 @@
     </w:p>
     <w:p>
       <w:pPr>
-        <w:pStyle w:val="ListParagraph"/>
+        <w:rPr>
+          <w:rFonts w:ascii="TH SarabunPSK" w:hAnsi="TH SarabunPSK" w:cs="TH SarabunPSK"/>
+          <w:sz w:val="32"/>
+          <w:szCs w:val="32"/>
+          <w:lang w:bidi="th-TH"/>
+        </w:rPr>
+      </w:pPr>
+    </w:p>
+    <w:p>
+      <w:pPr>
+        <w:rPr>
+          <w:rFonts w:ascii="TH SarabunPSK" w:hAnsi="TH SarabunPSK" w:cs="TH SarabunPSK"/>
+          <w:sz w:val="32"/>
+          <w:szCs w:val="32"/>
+          <w:lang w:bidi="th-TH"/>
+        </w:rPr>
+      </w:pPr>
+    </w:p>
+    <w:p>
+      <w:pPr>
+        <w:rPr>
+          <w:rFonts w:ascii="TH SarabunPSK" w:hAnsi="TH SarabunPSK" w:cs="TH SarabunPSK"/>
+          <w:sz w:val="32"/>
+          <w:szCs w:val="32"/>
+          <w:lang w:bidi="th-TH"/>
+        </w:rPr>
+      </w:pPr>
+    </w:p>
+    <w:p>
+      <w:pPr>
+        <w:rPr>
+          <w:rFonts w:ascii="TH SarabunPSK" w:hAnsi="TH SarabunPSK" w:cs="TH SarabunPSK"/>
+          <w:sz w:val="32"/>
+          <w:szCs w:val="32"/>
+          <w:lang w:bidi="th-TH"/>
+        </w:rPr>
+      </w:pPr>
+    </w:p>
+    <w:p>
+      <w:pPr>
+        <w:pStyle w:val="a7"/>
         <w:numPr>
           <w:ilvl w:val="0"/>
           <w:numId w:val="1"/>
@@ -1172,6 +1212,7 @@
           <w:cs/>
           <w:lang w:bidi="th-TH"/>
         </w:rPr>
+        <w:lastRenderedPageBreak/>
         <w:t>สภาพแวดล้อมในการทดสอบ (</w:t>
       </w:r>
       <w:r>
@@ -1195,7 +1236,7 @@
     </w:p>
     <w:p>
       <w:pPr>
-        <w:pStyle w:val="ListParagraph"/>
+        <w:pStyle w:val="a7"/>
         <w:ind w:left="360"/>
         <w:rPr>
           <w:rFonts w:ascii="TH SarabunPSK" w:hAnsi="TH SarabunPSK" w:cs="TH SarabunPSK"/>
@@ -1260,8 +1301,8 @@
     </w:p>
     <w:p>
       <w:pPr>
-        <w:pStyle w:val="ListParagraph"/>
-        <w:ind w:left="360"/>
+        <w:pStyle w:val="a7"/>
+        <w:spacing w:before="240" w:line="240" w:lineRule="auto"/>
         <w:rPr>
           <w:rFonts w:ascii="TH SarabunPSK" w:hAnsi="TH SarabunPSK" w:cs="TH SarabunPSK"/>
           <w:sz w:val="32"/>
@@ -1270,37 +1311,177 @@
       </w:pPr>
       <w:r>
         <w:rPr>
-          <w:rFonts w:ascii="TH SarabunPSK" w:hAnsi="TH SarabunPSK" w:cs="TH SarabunPSK" w:hint="cs"/>
-          <w:sz w:val="32"/>
-          <w:szCs w:val="32"/>
-        </w:rPr>
-        <w:t>______________________________________________________________________________________________________________________________________________________________</w:t>
-      </w:r>
-      <w:r>
-        <w:rPr>
-          <w:rFonts w:ascii="TH SarabunPSK" w:hAnsi="TH SarabunPSK" w:cs="TH SarabunPSK" w:hint="cs"/>
-          <w:sz w:val="32"/>
-          <w:szCs w:val="32"/>
-        </w:rPr>
-        <w:lastRenderedPageBreak/>
-        <w:t>______________________________________________________________________________________________________________________________________________________________</w:t>
+          <w:rFonts w:ascii="TH SarabunPSK" w:hAnsi="TH SarabunPSK" w:cs="TH SarabunPSK"/>
+          <w:sz w:val="32"/>
+          <w:szCs w:val="32"/>
+        </w:rPr>
+        <w:t xml:space="preserve">Device Name DESKTOP-O4F37F0 </w:t>
       </w:r>
     </w:p>
     <w:p>
       <w:pPr>
-        <w:pStyle w:val="ListParagraph"/>
+        <w:pStyle w:val="a7"/>
         <w:spacing w:before="240" w:line="240" w:lineRule="auto"/>
-        <w:ind w:left="357"/>
         <w:rPr>
           <w:rFonts w:ascii="TH SarabunPSK" w:hAnsi="TH SarabunPSK" w:cs="TH SarabunPSK"/>
           <w:sz w:val="32"/>
           <w:szCs w:val="32"/>
         </w:rPr>
       </w:pPr>
+      <w:r>
+        <w:rPr>
+          <w:rFonts w:ascii="TH SarabunPSK" w:hAnsi="TH SarabunPSK" w:cs="TH SarabunPSK"/>
+          <w:sz w:val="32"/>
+          <w:szCs w:val="32"/>
+        </w:rPr>
+        <w:t xml:space="preserve">Processor Intel(R) </w:t>
+      </w:r>
+      <w:proofErr w:type="gramStart"/>
+      <w:r>
+        <w:rPr>
+          <w:rFonts w:ascii="TH SarabunPSK" w:hAnsi="TH SarabunPSK" w:cs="TH SarabunPSK"/>
+          <w:sz w:val="32"/>
+          <w:szCs w:val="32"/>
+        </w:rPr>
+        <w:t>Core(</w:t>
+      </w:r>
+      <w:proofErr w:type="gramEnd"/>
+      <w:r>
+        <w:rPr>
+          <w:rFonts w:ascii="TH SarabunPSK" w:hAnsi="TH SarabunPSK" w:cs="TH SarabunPSK"/>
+          <w:sz w:val="32"/>
+          <w:szCs w:val="32"/>
+        </w:rPr>
+        <w:t xml:space="preserve">TM) i7-3517U CPU @ 1.90GHz   2.40 GHz </w:t>
+      </w:r>
     </w:p>
     <w:p>
       <w:pPr>
-        <w:pStyle w:val="ListParagraph"/>
+        <w:pStyle w:val="a7"/>
+        <w:spacing w:before="240" w:line="240" w:lineRule="auto"/>
+        <w:rPr>
+          <w:rFonts w:ascii="TH SarabunPSK" w:hAnsi="TH SarabunPSK" w:cs="TH SarabunPSK"/>
+          <w:sz w:val="32"/>
+          <w:szCs w:val="32"/>
+        </w:rPr>
+      </w:pPr>
+      <w:r>
+        <w:rPr>
+          <w:rFonts w:ascii="TH SarabunPSK" w:hAnsi="TH SarabunPSK" w:cs="TH SarabunPSK"/>
+          <w:sz w:val="32"/>
+          <w:szCs w:val="32"/>
+        </w:rPr>
+        <w:t xml:space="preserve">Installed RAM 4.00 GB  </w:t>
+      </w:r>
+    </w:p>
+    <w:p>
+      <w:pPr>
+        <w:pStyle w:val="a7"/>
+        <w:spacing w:before="240" w:line="240" w:lineRule="auto"/>
+        <w:rPr>
+          <w:rFonts w:ascii="TH SarabunPSK" w:hAnsi="TH SarabunPSK" w:cs="TH SarabunPSK"/>
+          <w:sz w:val="32"/>
+          <w:szCs w:val="32"/>
+        </w:rPr>
+      </w:pPr>
+      <w:r>
+        <w:rPr>
+          <w:rFonts w:ascii="TH SarabunPSK" w:hAnsi="TH SarabunPSK" w:cs="TH SarabunPSK"/>
+          <w:sz w:val="32"/>
+          <w:szCs w:val="32"/>
+        </w:rPr>
+        <w:t xml:space="preserve">Storage 447 GB SSD KINGSTON SA400S37480G </w:t>
+      </w:r>
+    </w:p>
+    <w:p>
+      <w:pPr>
+        <w:pStyle w:val="a7"/>
+        <w:spacing w:before="240" w:line="240" w:lineRule="auto"/>
+        <w:rPr>
+          <w:rFonts w:ascii="TH SarabunPSK" w:hAnsi="TH SarabunPSK" w:cs="TH SarabunPSK"/>
+          <w:sz w:val="32"/>
+          <w:szCs w:val="32"/>
+        </w:rPr>
+      </w:pPr>
+      <w:r>
+        <w:rPr>
+          <w:rFonts w:ascii="TH SarabunPSK" w:hAnsi="TH SarabunPSK" w:cs="TH SarabunPSK"/>
+          <w:sz w:val="32"/>
+          <w:szCs w:val="32"/>
+        </w:rPr>
+        <w:t xml:space="preserve">Graphics Card Intel(R) HD Graphics 4000 (32 MB) </w:t>
+      </w:r>
+    </w:p>
+    <w:p>
+      <w:pPr>
+        <w:pStyle w:val="a7"/>
+        <w:spacing w:before="240" w:line="240" w:lineRule="auto"/>
+        <w:rPr>
+          <w:rFonts w:ascii="TH SarabunPSK" w:hAnsi="TH SarabunPSK" w:cs="TH SarabunPSK"/>
+          <w:sz w:val="32"/>
+          <w:szCs w:val="32"/>
+        </w:rPr>
+      </w:pPr>
+      <w:r>
+        <w:rPr>
+          <w:rFonts w:ascii="TH SarabunPSK" w:hAnsi="TH SarabunPSK" w:cs="TH SarabunPSK"/>
+          <w:sz w:val="32"/>
+          <w:szCs w:val="32"/>
+        </w:rPr>
+        <w:t xml:space="preserve">System Type 64-bit operating system, x64-based processor </w:t>
+      </w:r>
+    </w:p>
+    <w:p>
+      <w:pPr>
+        <w:pStyle w:val="a7"/>
+        <w:spacing w:before="240" w:line="240" w:lineRule="auto"/>
+        <w:rPr>
+          <w:rFonts w:ascii="TH SarabunPSK" w:hAnsi="TH SarabunPSK" w:cs="TH SarabunPSK"/>
+          <w:sz w:val="32"/>
+          <w:szCs w:val="32"/>
+        </w:rPr>
+      </w:pPr>
+      <w:r>
+        <w:rPr>
+          <w:rFonts w:ascii="TH SarabunPSK" w:hAnsi="TH SarabunPSK" w:cs="TH SarabunPSK"/>
+          <w:sz w:val="32"/>
+          <w:szCs w:val="32"/>
+        </w:rPr>
+        <w:t xml:space="preserve">Pen and touch </w:t>
+      </w:r>
+      <w:proofErr w:type="spellStart"/>
+      <w:r>
+        <w:rPr>
+          <w:rFonts w:ascii="TH SarabunPSK" w:hAnsi="TH SarabunPSK" w:cs="TH SarabunPSK"/>
+          <w:sz w:val="32"/>
+          <w:szCs w:val="32"/>
+        </w:rPr>
+        <w:t>Touch</w:t>
+      </w:r>
+      <w:proofErr w:type="spellEnd"/>
+      <w:r>
+        <w:rPr>
+          <w:rFonts w:ascii="TH SarabunPSK" w:hAnsi="TH SarabunPSK" w:cs="TH SarabunPSK"/>
+          <w:sz w:val="32"/>
+          <w:szCs w:val="32"/>
+        </w:rPr>
+        <w:t xml:space="preserve"> support with 10 touch points</w:t>
+      </w:r>
+    </w:p>
+    <w:p>
+      <w:pPr>
+        <w:pStyle w:val="a7"/>
+        <w:spacing w:before="240" w:line="240" w:lineRule="auto"/>
+        <w:rPr>
+          <w:rFonts w:ascii="TH SarabunPSK" w:hAnsi="TH SarabunPSK" w:cs="TH SarabunPSK"/>
+          <w:sz w:val="32"/>
+          <w:szCs w:val="32"/>
+        </w:rPr>
+      </w:pPr>
+    </w:p>
+    <w:p>
+      <w:pPr>
+        <w:pStyle w:val="a7"/>
         <w:spacing w:before="240" w:line="240" w:lineRule="auto"/>
         <w:ind w:left="357"/>
         <w:rPr>
@@ -1367,8 +1548,7 @@
     </w:p>
     <w:p>
       <w:pPr>
-        <w:pStyle w:val="ListParagraph"/>
-        <w:ind w:left="360"/>
+        <w:pStyle w:val="a7"/>
         <w:rPr>
           <w:rFonts w:ascii="TH SarabunPSK" w:hAnsi="TH SarabunPSK" w:cs="TH SarabunPSK"/>
           <w:sz w:val="32"/>
@@ -1378,17 +1558,88 @@
       </w:pPr>
       <w:r>
         <w:rPr>
-          <w:rFonts w:ascii="TH SarabunPSK" w:hAnsi="TH SarabunPSK" w:cs="TH SarabunPSK" w:hint="cs"/>
+          <w:rFonts w:ascii="TH SarabunPSK" w:hAnsi="TH SarabunPSK" w:cs="TH SarabunPSK"/>
           <w:sz w:val="32"/>
           <w:szCs w:val="32"/>
           <w:lang w:bidi="th-TH"/>
         </w:rPr>
-        <w:t>___________________________________________________________________________________________________________________________________________________________________________________________________________________________________________________________________________________________________________________________________________________________________________________________________________</w:t>
+        <w:t xml:space="preserve">Python 3.13.7 </w:t>
       </w:r>
     </w:p>
     <w:p>
       <w:pPr>
-        <w:pStyle w:val="ListParagraph"/>
+        <w:pStyle w:val="a7"/>
+        <w:rPr>
+          <w:rFonts w:ascii="TH SarabunPSK" w:hAnsi="TH SarabunPSK" w:cs="TH SarabunPSK"/>
+          <w:sz w:val="32"/>
+          <w:szCs w:val="32"/>
+          <w:lang w:bidi="th-TH"/>
+        </w:rPr>
+      </w:pPr>
+      <w:r>
+        <w:rPr>
+          <w:rFonts w:ascii="TH SarabunPSK" w:hAnsi="TH SarabunPSK" w:cs="TH SarabunPSK"/>
+          <w:sz w:val="32"/>
+          <w:szCs w:val="32"/>
+          <w:lang w:bidi="th-TH"/>
+        </w:rPr>
+        <w:t xml:space="preserve">Robot Framework 7.3.2 </w:t>
+      </w:r>
+    </w:p>
+    <w:p>
+      <w:pPr>
+        <w:pStyle w:val="a7"/>
+        <w:rPr>
+          <w:rFonts w:ascii="TH SarabunPSK" w:hAnsi="TH SarabunPSK" w:cs="TH SarabunPSK"/>
+          <w:sz w:val="32"/>
+          <w:szCs w:val="32"/>
+          <w:lang w:bidi="th-TH"/>
+        </w:rPr>
+      </w:pPr>
+      <w:proofErr w:type="spellStart"/>
+      <w:r>
+        <w:rPr>
+          <w:rFonts w:ascii="TH SarabunPSK" w:hAnsi="TH SarabunPSK" w:cs="TH SarabunPSK"/>
+          <w:sz w:val="32"/>
+          <w:szCs w:val="32"/>
+          <w:lang w:bidi="th-TH"/>
+        </w:rPr>
+        <w:t>robotframework-seleniumlibrary</w:t>
+      </w:r>
+      <w:proofErr w:type="spellEnd"/>
+      <w:r>
+        <w:rPr>
+          <w:rFonts w:ascii="TH SarabunPSK" w:hAnsi="TH SarabunPSK" w:cs="TH SarabunPSK"/>
+          <w:sz w:val="32"/>
+          <w:szCs w:val="32"/>
+          <w:lang w:bidi="th-TH"/>
+        </w:rPr>
+        <w:t xml:space="preserve"> Version: 6.7.1</w:t>
+      </w:r>
+      <w:r>
+        <w:rPr>
+          <w:rFonts w:ascii="TH SarabunPSK" w:hAnsi="TH SarabunPSK" w:cs="TH SarabunPSK" w:hint="cs"/>
+          <w:sz w:val="32"/>
+          <w:szCs w:val="32"/>
+          <w:lang w:bidi="th-TH"/>
+        </w:rPr>
+        <w:t xml:space="preserve"> </w:t>
+      </w:r>
+    </w:p>
+    <w:p>
+      <w:pPr>
+        <w:pStyle w:val="a7"/>
+        <w:rPr>
+          <w:rFonts w:ascii="TH SarabunPSK" w:hAnsi="TH SarabunPSK" w:cs="TH SarabunPSK"/>
+          <w:sz w:val="32"/>
+          <w:szCs w:val="32"/>
+          <w:lang w:bidi="th-TH"/>
+        </w:rPr>
+      </w:pPr>
+    </w:p>
+    <w:p>
+      <w:pPr>
+        <w:pStyle w:val="a7"/>
         <w:ind w:left="360"/>
         <w:rPr>
           <w:rFonts w:ascii="TH SarabunPSK" w:hAnsi="TH SarabunPSK" w:cs="TH SarabunPSK"/>
@@ -1457,8 +1708,7 @@
     </w:p>
     <w:p>
       <w:pPr>
-        <w:pStyle w:val="ListParagraph"/>
-        <w:ind w:left="360"/>
+        <w:pStyle w:val="a7"/>
         <w:rPr>
           <w:rFonts w:ascii="TH SarabunPSK" w:hAnsi="TH SarabunPSK" w:cs="TH SarabunPSK"/>
           <w:sz w:val="32"/>
@@ -1467,17 +1717,66 @@
       </w:pPr>
       <w:r>
         <w:rPr>
-          <w:rFonts w:ascii="TH SarabunPSK" w:hAnsi="TH SarabunPSK" w:cs="TH SarabunPSK" w:hint="cs"/>
-          <w:sz w:val="32"/>
-          <w:szCs w:val="32"/>
+          <w:rFonts w:ascii="TH SarabunPSK" w:hAnsi="TH SarabunPSK" w:cs="TH SarabunPSK"/>
+          <w:sz w:val="32"/>
+          <w:szCs w:val="32"/>
+          <w:cs/>
           <w:lang w:bidi="th-TH"/>
         </w:rPr>
-        <w:t>_____________________________________________________________________________________________________________________________________________________________________________________________________________________________________________</w:t>
+        <w:t>นางสาว</w:t>
+      </w:r>
+      <w:proofErr w:type="spellStart"/>
+      <w:r>
+        <w:rPr>
+          <w:rFonts w:ascii="TH SarabunPSK" w:hAnsi="TH SarabunPSK" w:cs="TH SarabunPSK"/>
+          <w:sz w:val="32"/>
+          <w:szCs w:val="32"/>
+          <w:cs/>
+          <w:lang w:bidi="th-TH"/>
+        </w:rPr>
+        <w:t>ปิ</w:t>
+      </w:r>
+      <w:proofErr w:type="spellEnd"/>
+      <w:r>
+        <w:rPr>
+          <w:rFonts w:ascii="TH SarabunPSK" w:hAnsi="TH SarabunPSK" w:cs="TH SarabunPSK"/>
+          <w:sz w:val="32"/>
+          <w:szCs w:val="32"/>
+          <w:cs/>
+          <w:lang w:bidi="th-TH"/>
+        </w:rPr>
+        <w:t xml:space="preserve">ยะธิดา วิจิตรจันทร์ </w:t>
+      </w:r>
+      <w:r>
+        <w:rPr>
+          <w:rFonts w:ascii="TH SarabunPSK" w:hAnsi="TH SarabunPSK" w:cs="TH SarabunPSK"/>
+          <w:sz w:val="32"/>
+          <w:szCs w:val="32"/>
+        </w:rPr>
+        <w:t xml:space="preserve">663380508-7 </w:t>
+      </w:r>
+      <w:r>
+        <w:rPr>
+          <w:rFonts w:ascii="TH SarabunPSK" w:hAnsi="TH SarabunPSK" w:cs="TH SarabunPSK"/>
+          <w:sz w:val="32"/>
+          <w:szCs w:val="32"/>
+        </w:rPr>
+        <w:t>sec 2</w:t>
       </w:r>
     </w:p>
     <w:p>
       <w:pPr>
-        <w:pStyle w:val="ListParagraph"/>
+        <w:pStyle w:val="a7"/>
+        <w:rPr>
+          <w:rFonts w:ascii="TH SarabunPSK" w:hAnsi="TH SarabunPSK" w:cs="TH SarabunPSK"/>
+          <w:sz w:val="32"/>
+          <w:szCs w:val="32"/>
+        </w:rPr>
+      </w:pPr>
+    </w:p>
+    <w:p>
+      <w:pPr>
+        <w:pStyle w:val="a7"/>
         <w:numPr>
           <w:ilvl w:val="0"/>
           <w:numId w:val="1"/>
@@ -1520,7 +1819,7 @@
     </w:p>
     <w:p>
       <w:pPr>
-        <w:pStyle w:val="ListParagraph"/>
+        <w:pStyle w:val="a7"/>
         <w:ind w:left="360"/>
         <w:rPr>
           <w:rFonts w:ascii="TH SarabunPSK" w:hAnsi="TH SarabunPSK" w:cs="TH SarabunPSK"/>
@@ -1589,7 +1888,7 @@
     </w:p>
     <w:p>
       <w:pPr>
-        <w:pStyle w:val="ListParagraph"/>
+        <w:pStyle w:val="a7"/>
         <w:ind w:left="360"/>
         <w:rPr>
           <w:rFonts w:ascii="TH SarabunPSK" w:hAnsi="TH SarabunPSK" w:cs="TH SarabunPSK"/>
@@ -1721,7 +2020,7 @@
     </w:p>
     <w:p>
       <w:pPr>
-        <w:pStyle w:val="ListParagraph"/>
+        <w:pStyle w:val="a7"/>
         <w:ind w:left="360"/>
         <w:rPr>
           <w:rFonts w:ascii="TH SarabunPSK" w:hAnsi="TH SarabunPSK" w:cs="TH SarabunPSK"/>
@@ -1839,7 +2138,7 @@
     </w:p>
     <w:p>
       <w:pPr>
-        <w:pStyle w:val="ListParagraph"/>
+        <w:pStyle w:val="a7"/>
         <w:ind w:left="360"/>
         <w:rPr>
           <w:rFonts w:ascii="TH SarabunPSK" w:hAnsi="TH SarabunPSK" w:cs="TH SarabunPSK"/>
@@ -1919,7 +2218,7 @@
     <w:p>
       <w:pPr>
         <w:rPr>
-          <w:rFonts w:ascii="TH SarabunPSK" w:hAnsi="TH SarabunPSK" w:cs="TH SarabunPSK" w:hint="cs"/>
+          <w:rFonts w:ascii="TH SarabunPSK" w:hAnsi="TH SarabunPSK" w:cs="TH SarabunPSK"/>
           <w:sz w:val="32"/>
           <w:szCs w:val="32"/>
           <w:lang w:bidi="th-TH"/>
@@ -1956,7 +2255,7 @@
     </w:p>
     <w:tbl>
       <w:tblPr>
-        <w:tblStyle w:val="TableGrid"/>
+        <w:tblStyle w:val="a8"/>
         <w:tblW w:w="14130" w:type="dxa"/>
         <w:tblInd w:w="-635" w:type="dxa"/>
         <w:tblLook w:val="04A0" w:firstRow="1" w:lastRow="0" w:firstColumn="1" w:lastColumn="0" w:noHBand="0" w:noVBand="1"/>
@@ -1965,11 +2264,11 @@
         <w:gridCol w:w="630"/>
         <w:gridCol w:w="2617"/>
         <w:gridCol w:w="1890"/>
-        <w:gridCol w:w="2759"/>
-        <w:gridCol w:w="2164"/>
-        <w:gridCol w:w="439"/>
-        <w:gridCol w:w="2279"/>
-        <w:gridCol w:w="1352"/>
+        <w:gridCol w:w="2146"/>
+        <w:gridCol w:w="3413"/>
+        <w:gridCol w:w="475"/>
+        <w:gridCol w:w="1786"/>
+        <w:gridCol w:w="1173"/>
       </w:tblGrid>
       <w:tr>
         <w:tc>
@@ -2275,17 +2574,7 @@
                 <w:cs/>
                 <w:lang w:bidi="th-TH"/>
               </w:rPr>
-              <w:t>อบรมเชิงปฏิบั</w:t>
-            </w:r>
-            <w:r>
-              <w:rPr>
-                <w:rFonts w:ascii="TH SarabunPSK" w:hAnsi="TH SarabunPSK" w:cs="TH SarabunPSK" w:hint="cs"/>
-                <w:sz w:val="32"/>
-                <w:szCs w:val="32"/>
-                <w:cs/>
-                <w:lang w:bidi="th-TH"/>
-              </w:rPr>
-              <w:t>ติการ</w:t>
+              <w:t>อบรมเชิงปฏิบัติการ</w:t>
             </w:r>
             <w:r>
               <w:rPr>
@@ -2350,9 +2639,48 @@
                 <w:rFonts w:ascii="TH SarabunPSK" w:hAnsi="TH SarabunPSK" w:cs="TH SarabunPSK"/>
                 <w:sz w:val="32"/>
                 <w:szCs w:val="32"/>
-                <w:lang w:bidi="th-TH"/>
-              </w:rPr>
-            </w:pPr>
+              </w:rPr>
+            </w:pPr>
+            <w:r>
+              <w:rPr>
+                <w:rFonts w:ascii="TH SarabunPSK" w:hAnsi="TH SarabunPSK" w:cs="TH SarabunPSK"/>
+                <w:sz w:val="32"/>
+                <w:szCs w:val="32"/>
+                <w:cs/>
+                <w:lang w:bidi="th-TH"/>
+              </w:rPr>
+              <w:t>นางสาว</w:t>
+            </w:r>
+            <w:proofErr w:type="spellStart"/>
+            <w:r>
+              <w:rPr>
+                <w:rFonts w:ascii="TH SarabunPSK" w:hAnsi="TH SarabunPSK" w:cs="TH SarabunPSK"/>
+                <w:sz w:val="32"/>
+                <w:szCs w:val="32"/>
+                <w:cs/>
+                <w:lang w:bidi="th-TH"/>
+              </w:rPr>
+              <w:t>ปิ</w:t>
+            </w:r>
+            <w:proofErr w:type="spellEnd"/>
+            <w:r>
+              <w:rPr>
+                <w:rFonts w:ascii="TH SarabunPSK" w:hAnsi="TH SarabunPSK" w:cs="TH SarabunPSK"/>
+                <w:sz w:val="32"/>
+                <w:szCs w:val="32"/>
+                <w:cs/>
+                <w:lang w:bidi="th-TH"/>
+              </w:rPr>
+              <w:t xml:space="preserve">ยะธิดา วิจิตรจันทร์ </w:t>
+            </w:r>
+            <w:r>
+              <w:rPr>
+                <w:rFonts w:ascii="TH SarabunPSK" w:hAnsi="TH SarabunPSK" w:cs="TH SarabunPSK"/>
+                <w:sz w:val="32"/>
+                <w:szCs w:val="32"/>
+              </w:rPr>
+              <w:t>663380508-7</w:t>
+            </w:r>
           </w:p>
         </w:tc>
       </w:tr>
@@ -2717,6 +3045,15 @@
                 <w:lang w:bidi="th-TH"/>
               </w:rPr>
             </w:pPr>
+            <w:r>
+              <w:rPr>
+                <w:rFonts w:ascii="TH SarabunPSK" w:hAnsi="TH SarabunPSK" w:cs="TH SarabunPSK"/>
+                <w:sz w:val="32"/>
+                <w:szCs w:val="32"/>
+                <w:lang w:bidi="th-TH"/>
+              </w:rPr>
+              <w:t>1/1/2026</w:t>
+            </w:r>
           </w:p>
         </w:tc>
       </w:tr>
@@ -3815,6 +4152,56 @@
                 <w:lang w:bidi="th-TH"/>
               </w:rPr>
             </w:pPr>
+            <w:r>
+              <w:rPr>
+                <w:rFonts w:ascii="TH SarabunPSK" w:hAnsi="TH SarabunPSK" w:cs="TH SarabunPSK"/>
+                <w:noProof/>
+                <w:sz w:val="32"/>
+                <w:szCs w:val="32"/>
+                <w:lang w:bidi="th-TH"/>
+              </w:rPr>
+              <w:drawing>
+                <wp:inline distT="0" distB="0" distL="0" distR="0" wp14:anchorId="4F43F2E8" wp14:editId="02D0B2FA">
+                  <wp:extent cx="2327864" cy="1143635"/>
+                  <wp:effectExtent l="0" t="0" r="0" b="0"/>
+                  <wp:docPr id="2132351744" name="รูปภาพ 1" descr="รูปภาพประกอบด้วย ข้อความ, ภาพหน้าจอ, ออกแบบ&#10;&#10;คำอธิบายที่สร้างโดยอัตโนมัติ"/>
+                  <wp:cNvGraphicFramePr>
+                    <a:graphicFrameLocks xmlns:a="http://schemas.openxmlformats.org/drawingml/2006/main" noChangeAspect="1"/>
+                  </wp:cNvGraphicFramePr>
+                  <a:graphic xmlns:a="http://schemas.openxmlformats.org/drawingml/2006/main">
+                    <a:graphicData uri="http://schemas.openxmlformats.org/drawingml/2006/picture">
+                      <pic:pic xmlns:pic="http://schemas.openxmlformats.org/drawingml/2006/picture">
+                        <pic:nvPicPr>
+                          <pic:cNvPr id="2132351744" name="รูปภาพ 1" descr="รูปภาพประกอบด้วย ข้อความ, ภาพหน้าจอ, ออกแบบ&#10;&#10;คำอธิบายที่สร้างโดยอัตโนมัติ"/>
+                          <pic:cNvPicPr/>
+                        </pic:nvPicPr>
+                        <pic:blipFill>
+                          <a:blip r:embed="rId11" cstate="print">
+                            <a:extLst>
+                              <a:ext uri="{28A0092B-C50C-407E-A947-70E740481C1C}">
+                                <a14:useLocalDpi xmlns:a14="http://schemas.microsoft.com/office/drawing/2010/main" val="0"/>
+                              </a:ext>
+                            </a:extLst>
+                          </a:blip>
+                          <a:stretch>
+                            <a:fillRect/>
+                          </a:stretch>
+                        </pic:blipFill>
+                        <pic:spPr>
+                          <a:xfrm>
+                            <a:off x="0" y="0"/>
+                            <a:ext cx="2340329" cy="1149759"/>
+                          </a:xfrm>
+                          <a:prstGeom prst="rect">
+                            <a:avLst/>
+                          </a:prstGeom>
+                        </pic:spPr>
+                      </pic:pic>
+                    </a:graphicData>
+                  </a:graphic>
+                </wp:inline>
+              </w:drawing>
+            </w:r>
           </w:p>
         </w:tc>
         <w:tc>
@@ -3823,13 +4210,23 @@
           </w:tcPr>
           <w:p>
             <w:pPr>
-              <w:rPr>
-                <w:rFonts w:ascii="TH SarabunPSK" w:hAnsi="TH SarabunPSK" w:cs="TH SarabunPSK"/>
-                <w:sz w:val="32"/>
-                <w:szCs w:val="32"/>
-                <w:lang w:bidi="th-TH"/>
-              </w:rPr>
-            </w:pPr>
+              <w:jc w:val="center"/>
+              <w:rPr>
+                <w:rFonts w:ascii="TH SarabunPSK" w:hAnsi="TH SarabunPSK" w:cs="TH SarabunPSK"/>
+                <w:sz w:val="32"/>
+                <w:szCs w:val="32"/>
+                <w:lang w:bidi="th-TH"/>
+              </w:rPr>
+            </w:pPr>
+            <w:r>
+              <w:rPr>
+                <w:rFonts w:ascii="TH SarabunPSK" w:hAnsi="TH SarabunPSK" w:cs="TH SarabunPSK"/>
+                <w:sz w:val="32"/>
+                <w:szCs w:val="32"/>
+                <w:lang w:bidi="th-TH"/>
+              </w:rPr>
+              <w:t>Pass</w:t>
+            </w:r>
           </w:p>
         </w:tc>
         <w:tc>
@@ -3895,16 +4292,7 @@
                 <w:szCs w:val="32"/>
                 <w:lang w:bidi="th-TH"/>
               </w:rPr>
-              <w:t>Register</w:t>
-            </w:r>
-            <w:r>
-              <w:rPr>
-                <w:rFonts w:ascii="TH SarabunPSK" w:hAnsi="TH SarabunPSK" w:cs="TH SarabunPSK" w:hint="cs"/>
-                <w:sz w:val="32"/>
-                <w:szCs w:val="32"/>
-                <w:lang w:bidi="th-TH"/>
-              </w:rPr>
-              <w:t xml:space="preserve"> Success</w:t>
+              <w:t>Register Success</w:t>
             </w:r>
             <w:r>
               <w:rPr>
@@ -3957,7 +4345,7 @@
           </w:p>
           <w:p>
             <w:pPr>
-              <w:pStyle w:val="ListParagraph"/>
+              <w:pStyle w:val="a7"/>
               <w:numPr>
                 <w:ilvl w:val="0"/>
                 <w:numId w:val="3"/>
@@ -3997,17 +4385,7 @@
                 <w:cs/>
                 <w:lang w:bidi="th-TH"/>
               </w:rPr>
-              <w:t xml:space="preserve"> = </w:t>
-            </w:r>
-            <w:r>
-              <w:rPr>
-                <w:rFonts w:ascii="TH SarabunPSK" w:hAnsi="TH SarabunPSK" w:cs="TH SarabunPSK" w:hint="cs"/>
-                <w:sz w:val="32"/>
-                <w:szCs w:val="32"/>
-                <w:cs/>
-                <w:lang w:bidi="th-TH"/>
-              </w:rPr>
-              <w:t>“</w:t>
+              <w:t xml:space="preserve"> = “</w:t>
             </w:r>
             <w:proofErr w:type="spellStart"/>
             <w:r>
@@ -4037,22 +4415,12 @@
                 <w:cs/>
                 <w:lang w:bidi="th-TH"/>
               </w:rPr>
-              <w:t>”</w:t>
-            </w:r>
-            <w:r>
-              <w:rPr>
-                <w:rFonts w:ascii="TH SarabunPSK" w:hAnsi="TH SarabunPSK" w:cs="TH SarabunPSK" w:hint="cs"/>
-                <w:sz w:val="32"/>
-                <w:szCs w:val="32"/>
-                <w:cs/>
-                <w:lang w:bidi="th-TH"/>
-              </w:rPr>
-              <w:t xml:space="preserve"> </w:t>
-            </w:r>
-          </w:p>
-          <w:p>
-            <w:pPr>
-              <w:pStyle w:val="ListParagraph"/>
+              <w:t xml:space="preserve">” </w:t>
+            </w:r>
+          </w:p>
+          <w:p>
+            <w:pPr>
+              <w:pStyle w:val="a7"/>
               <w:numPr>
                 <w:ilvl w:val="0"/>
                 <w:numId w:val="3"/>
@@ -4118,7 +4486,7 @@
           </w:p>
           <w:p>
             <w:pPr>
-              <w:pStyle w:val="ListParagraph"/>
+              <w:pStyle w:val="a7"/>
               <w:numPr>
                 <w:ilvl w:val="0"/>
                 <w:numId w:val="3"/>
@@ -4182,7 +4550,7 @@
           </w:p>
           <w:p>
             <w:pPr>
-              <w:pStyle w:val="ListParagraph"/>
+              <w:pStyle w:val="a7"/>
               <w:numPr>
                 <w:ilvl w:val="0"/>
                 <w:numId w:val="3"/>
@@ -4222,17 +4590,7 @@
                 <w:cs/>
                 <w:lang w:bidi="th-TH"/>
               </w:rPr>
-              <w:t xml:space="preserve">= </w:t>
-            </w:r>
-            <w:r>
-              <w:rPr>
-                <w:rFonts w:ascii="TH SarabunPSK" w:hAnsi="TH SarabunPSK" w:cs="TH SarabunPSK" w:hint="cs"/>
-                <w:sz w:val="32"/>
-                <w:szCs w:val="32"/>
-                <w:cs/>
-                <w:lang w:bidi="th-TH"/>
-              </w:rPr>
-              <w:t>“</w:t>
+              <w:t>= “</w:t>
             </w:r>
             <w:proofErr w:type="spellStart"/>
             <w:r>
@@ -4260,16 +4618,7 @@
                 <w:szCs w:val="32"/>
                 <w:lang w:bidi="th-TH"/>
               </w:rPr>
-              <w:t>@kku</w:t>
-            </w:r>
-            <w:r>
-              <w:rPr>
-                <w:rFonts w:ascii="TH SarabunPSK" w:hAnsi="TH SarabunPSK" w:cs="TH SarabunPSK" w:hint="cs"/>
-                <w:sz w:val="32"/>
-                <w:szCs w:val="32"/>
-                <w:lang w:bidi="th-TH"/>
-              </w:rPr>
-              <w:t>mail</w:t>
+              <w:t>@kkumail</w:t>
             </w:r>
             <w:proofErr w:type="spellEnd"/>
             <w:r>
@@ -4304,7 +4653,7 @@
           </w:p>
           <w:p>
             <w:pPr>
-              <w:pStyle w:val="ListParagraph"/>
+              <w:pStyle w:val="a7"/>
               <w:numPr>
                 <w:ilvl w:val="0"/>
                 <w:numId w:val="3"/>
@@ -4443,7 +4792,7 @@
           </w:p>
           <w:p>
             <w:pPr>
-              <w:pStyle w:val="ListParagraph"/>
+              <w:pStyle w:val="a7"/>
               <w:numPr>
                 <w:ilvl w:val="0"/>
                 <w:numId w:val="3"/>
@@ -4464,17 +4813,8 @@
                 <w:cs/>
                 <w:lang w:bidi="th-TH"/>
               </w:rPr>
-              <w:t xml:space="preserve">กดปุ่ม </w:t>
-            </w:r>
-            <w:r>
-              <w:rPr>
-                <w:rFonts w:ascii="TH SarabunPSK" w:hAnsi="TH SarabunPSK" w:cs="TH SarabunPSK" w:hint="cs"/>
-                <w:sz w:val="32"/>
-                <w:szCs w:val="32"/>
-                <w:cs/>
-                <w:lang w:bidi="th-TH"/>
-              </w:rPr>
-              <w:t>“</w:t>
+              <w:lastRenderedPageBreak/>
+              <w:t>กดปุ่ม “</w:t>
             </w:r>
             <w:r>
               <w:rPr>
@@ -4518,6 +4858,7 @@
                 <w:cs/>
                 <w:lang w:bidi="th-TH"/>
               </w:rPr>
+              <w:lastRenderedPageBreak/>
               <w:t xml:space="preserve">แสดงหน้า </w:t>
             </w:r>
             <w:r>
@@ -4575,17 +4916,7 @@
                 <w:cs/>
                 <w:lang w:bidi="th-TH"/>
               </w:rPr>
-              <w:t>เป็น</w:t>
-            </w:r>
-            <w:r>
-              <w:rPr>
-                <w:rFonts w:ascii="TH SarabunPSK" w:hAnsi="TH SarabunPSK" w:cs="TH SarabunPSK" w:hint="cs"/>
-                <w:sz w:val="32"/>
-                <w:szCs w:val="32"/>
-                <w:cs/>
-                <w:lang w:bidi="th-TH"/>
-              </w:rPr>
-              <w:t xml:space="preserve"> “</w:t>
+              <w:t>เป็น “</w:t>
             </w:r>
             <w:r>
               <w:rPr>
@@ -4604,37 +4935,7 @@
                 <w:cs/>
                 <w:lang w:bidi="th-TH"/>
               </w:rPr>
-              <w:t>”</w:t>
-            </w:r>
-            <w:r>
-              <w:rPr>
-                <w:rFonts w:ascii="TH SarabunPSK" w:hAnsi="TH SarabunPSK" w:cs="TH SarabunPSK" w:hint="cs"/>
-                <w:sz w:val="32"/>
-                <w:szCs w:val="32"/>
-                <w:cs/>
-                <w:lang w:bidi="th-TH"/>
-              </w:rPr>
-              <w:t xml:space="preserve"> </w:t>
-            </w:r>
-            <w:r>
-              <w:rPr>
-                <w:rFonts w:ascii="TH SarabunPSK" w:hAnsi="TH SarabunPSK" w:cs="TH SarabunPSK" w:hint="cs"/>
-                <w:sz w:val="32"/>
-                <w:szCs w:val="32"/>
-                <w:cs/>
-                <w:lang w:bidi="th-TH"/>
-              </w:rPr>
-              <w:t xml:space="preserve">และแสดงข้อความ </w:t>
-            </w:r>
-            <w:r>
-              <w:rPr>
-                <w:rFonts w:ascii="TH SarabunPSK" w:hAnsi="TH SarabunPSK" w:cs="TH SarabunPSK" w:hint="cs"/>
-                <w:sz w:val="32"/>
-                <w:szCs w:val="32"/>
-                <w:cs/>
-                <w:lang w:bidi="th-TH"/>
-              </w:rPr>
-              <w:t>“</w:t>
+              <w:t>” และแสดงข้อความ “</w:t>
             </w:r>
             <w:r>
               <w:rPr>
@@ -4653,54 +4954,16 @@
                 <w:cs/>
                 <w:lang w:bidi="th-TH"/>
               </w:rPr>
-              <w:t>”</w:t>
-            </w:r>
-            <w:r>
-              <w:rPr>
-                <w:rFonts w:ascii="TH SarabunPSK" w:hAnsi="TH SarabunPSK" w:cs="TH SarabunPSK" w:hint="cs"/>
-                <w:sz w:val="32"/>
-                <w:szCs w:val="32"/>
-                <w:cs/>
-                <w:lang w:bidi="th-TH"/>
-              </w:rPr>
-              <w:t xml:space="preserve"> และ </w:t>
-            </w:r>
-            <w:r>
-              <w:rPr>
-                <w:rFonts w:ascii="TH SarabunPSK" w:hAnsi="TH SarabunPSK" w:cs="TH SarabunPSK" w:hint="cs"/>
-                <w:sz w:val="32"/>
-                <w:szCs w:val="32"/>
-                <w:cs/>
-                <w:lang w:bidi="th-TH"/>
-              </w:rPr>
-              <w:t>“</w:t>
-            </w:r>
-            <w:r>
-              <w:rPr>
-                <w:rFonts w:ascii="TH SarabunPSK" w:hAnsi="TH SarabunPSK" w:cs="TH SarabunPSK"/>
-                <w:sz w:val="32"/>
-                <w:szCs w:val="32"/>
-                <w:lang w:bidi="th-TH"/>
-              </w:rPr>
-              <w:t xml:space="preserve">We will send a confirmation to your email </w:t>
-            </w:r>
-            <w:r>
-              <w:rPr>
-                <w:rFonts w:ascii="TH SarabunPSK" w:hAnsi="TH SarabunPSK" w:cs="TH SarabunPSK"/>
-                <w:sz w:val="32"/>
-                <w:szCs w:val="32"/>
-                <w:lang w:bidi="th-TH"/>
-              </w:rPr>
-              <w:t>soon</w:t>
-            </w:r>
-            <w:r>
-              <w:rPr>
-                <w:rFonts w:ascii="TH SarabunPSK" w:hAnsi="TH SarabunPSK" w:cs="TH SarabunPSK"/>
-                <w:sz w:val="32"/>
-                <w:szCs w:val="32"/>
-                <w:lang w:bidi="th-TH"/>
-              </w:rPr>
-              <w:t>.</w:t>
+              <w:t>” และ “</w:t>
+            </w:r>
+            <w:r>
+              <w:rPr>
+                <w:rFonts w:ascii="TH SarabunPSK" w:hAnsi="TH SarabunPSK" w:cs="TH SarabunPSK"/>
+                <w:sz w:val="32"/>
+                <w:szCs w:val="32"/>
+                <w:lang w:bidi="th-TH"/>
+              </w:rPr>
+              <w:t>We will send a confirmation to your email soon.</w:t>
             </w:r>
             <w:r>
               <w:rPr>
@@ -4728,6 +4991,56 @@
                 <w:lang w:bidi="th-TH"/>
               </w:rPr>
             </w:pPr>
+            <w:r>
+              <w:rPr>
+                <w:rFonts w:ascii="TH SarabunPSK" w:hAnsi="TH SarabunPSK" w:cs="TH SarabunPSK"/>
+                <w:noProof/>
+                <w:sz w:val="32"/>
+                <w:szCs w:val="32"/>
+                <w:lang w:bidi="th-TH"/>
+              </w:rPr>
+              <w:drawing>
+                <wp:inline distT="0" distB="0" distL="0" distR="0" wp14:anchorId="2E131D0D" wp14:editId="3C6827EE">
+                  <wp:extent cx="2331720" cy="1145529"/>
+                  <wp:effectExtent l="0" t="0" r="0" b="0"/>
+                  <wp:docPr id="1586659625" name="รูปภาพ 2"/>
+                  <wp:cNvGraphicFramePr>
+                    <a:graphicFrameLocks xmlns:a="http://schemas.openxmlformats.org/drawingml/2006/main" noChangeAspect="1"/>
+                  </wp:cNvGraphicFramePr>
+                  <a:graphic xmlns:a="http://schemas.openxmlformats.org/drawingml/2006/main">
+                    <a:graphicData uri="http://schemas.openxmlformats.org/drawingml/2006/picture">
+                      <pic:pic xmlns:pic="http://schemas.openxmlformats.org/drawingml/2006/picture">
+                        <pic:nvPicPr>
+                          <pic:cNvPr id="1586659625" name="รูปภาพ 1586659625"/>
+                          <pic:cNvPicPr/>
+                        </pic:nvPicPr>
+                        <pic:blipFill>
+                          <a:blip r:embed="rId12" cstate="print">
+                            <a:extLst>
+                              <a:ext uri="{28A0092B-C50C-407E-A947-70E740481C1C}">
+                                <a14:useLocalDpi xmlns:a14="http://schemas.microsoft.com/office/drawing/2010/main" val="0"/>
+                              </a:ext>
+                            </a:extLst>
+                          </a:blip>
+                          <a:stretch>
+                            <a:fillRect/>
+                          </a:stretch>
+                        </pic:blipFill>
+                        <pic:spPr>
+                          <a:xfrm>
+                            <a:off x="0" y="0"/>
+                            <a:ext cx="2331720" cy="1145529"/>
+                          </a:xfrm>
+                          <a:prstGeom prst="rect">
+                            <a:avLst/>
+                          </a:prstGeom>
+                        </pic:spPr>
+                      </pic:pic>
+                    </a:graphicData>
+                  </a:graphic>
+                </wp:inline>
+              </w:drawing>
+            </w:r>
           </w:p>
         </w:tc>
         <w:tc>
@@ -4736,13 +5049,23 @@
           </w:tcPr>
           <w:p>
             <w:pPr>
-              <w:rPr>
-                <w:rFonts w:ascii="TH SarabunPSK" w:hAnsi="TH SarabunPSK" w:cs="TH SarabunPSK"/>
-                <w:sz w:val="32"/>
-                <w:szCs w:val="32"/>
-                <w:lang w:bidi="th-TH"/>
-              </w:rPr>
-            </w:pPr>
+              <w:jc w:val="center"/>
+              <w:rPr>
+                <w:rFonts w:ascii="TH SarabunPSK" w:hAnsi="TH SarabunPSK" w:cs="TH SarabunPSK"/>
+                <w:sz w:val="32"/>
+                <w:szCs w:val="32"/>
+                <w:lang w:bidi="th-TH"/>
+              </w:rPr>
+            </w:pPr>
+            <w:r>
+              <w:rPr>
+                <w:rFonts w:ascii="TH SarabunPSK" w:hAnsi="TH SarabunPSK" w:cs="TH SarabunPSK"/>
+                <w:sz w:val="32"/>
+                <w:szCs w:val="32"/>
+                <w:lang w:bidi="th-TH"/>
+              </w:rPr>
+              <w:t>Pass</w:t>
+            </w:r>
           </w:p>
         </w:tc>
         <w:tc>
@@ -4787,7 +5110,6 @@
                 <w:szCs w:val="32"/>
                 <w:lang w:bidi="th-TH"/>
               </w:rPr>
-              <w:lastRenderedPageBreak/>
               <w:t>No</w:t>
             </w:r>
             <w:r>
@@ -5271,16 +5593,7 @@
                 <w:szCs w:val="32"/>
                 <w:lang w:bidi="th-TH"/>
               </w:rPr>
-              <w:t xml:space="preserve"> </w:t>
-            </w:r>
-            <w:r>
-              <w:rPr>
-                <w:rFonts w:ascii="TH SarabunPSK" w:hAnsi="TH SarabunPSK" w:cs="TH SarabunPSK" w:hint="cs"/>
-                <w:sz w:val="32"/>
-                <w:szCs w:val="32"/>
-                <w:lang w:bidi="th-TH"/>
-              </w:rPr>
-              <w:t>Registration</w:t>
+              <w:t xml:space="preserve"> Registration</w:t>
             </w:r>
           </w:p>
         </w:tc>
@@ -5298,6 +5611,56 @@
                 <w:lang w:bidi="th-TH"/>
               </w:rPr>
             </w:pPr>
+            <w:r>
+              <w:rPr>
+                <w:rFonts w:ascii="TH SarabunPSK" w:hAnsi="TH SarabunPSK" w:cs="TH SarabunPSK"/>
+                <w:noProof/>
+                <w:sz w:val="32"/>
+                <w:szCs w:val="32"/>
+                <w:lang w:bidi="th-TH"/>
+              </w:rPr>
+              <w:drawing>
+                <wp:inline distT="0" distB="0" distL="0" distR="0" wp14:anchorId="6877F663" wp14:editId="09E54A83">
+                  <wp:extent cx="2331720" cy="1145528"/>
+                  <wp:effectExtent l="0" t="0" r="0" b="0"/>
+                  <wp:docPr id="1045323738" name="รูปภาพ 3" descr="รูปภาพประกอบด้วย ข้อความ, ภาพหน้าจอ, ออกแบบ&#10;&#10;คำอธิบายที่สร้างโดยอัตโนมัติ"/>
+                  <wp:cNvGraphicFramePr>
+                    <a:graphicFrameLocks xmlns:a="http://schemas.openxmlformats.org/drawingml/2006/main" noChangeAspect="1"/>
+                  </wp:cNvGraphicFramePr>
+                  <a:graphic xmlns:a="http://schemas.openxmlformats.org/drawingml/2006/main">
+                    <a:graphicData uri="http://schemas.openxmlformats.org/drawingml/2006/picture">
+                      <pic:pic xmlns:pic="http://schemas.openxmlformats.org/drawingml/2006/picture">
+                        <pic:nvPicPr>
+                          <pic:cNvPr id="1045323738" name="รูปภาพ 3" descr="รูปภาพประกอบด้วย ข้อความ, ภาพหน้าจอ, ออกแบบ&#10;&#10;คำอธิบายที่สร้างโดยอัตโนมัติ"/>
+                          <pic:cNvPicPr/>
+                        </pic:nvPicPr>
+                        <pic:blipFill>
+                          <a:blip r:embed="rId13" cstate="print">
+                            <a:extLst>
+                              <a:ext uri="{28A0092B-C50C-407E-A947-70E740481C1C}">
+                                <a14:useLocalDpi xmlns:a14="http://schemas.microsoft.com/office/drawing/2010/main" val="0"/>
+                              </a:ext>
+                            </a:extLst>
+                          </a:blip>
+                          <a:stretch>
+                            <a:fillRect/>
+                          </a:stretch>
+                        </pic:blipFill>
+                        <pic:spPr>
+                          <a:xfrm>
+                            <a:off x="0" y="0"/>
+                            <a:ext cx="2331720" cy="1145528"/>
+                          </a:xfrm>
+                          <a:prstGeom prst="rect">
+                            <a:avLst/>
+                          </a:prstGeom>
+                        </pic:spPr>
+                      </pic:pic>
+                    </a:graphicData>
+                  </a:graphic>
+                </wp:inline>
+              </w:drawing>
+            </w:r>
           </w:p>
         </w:tc>
         <w:tc>
@@ -5306,13 +5669,23 @@
           </w:tcPr>
           <w:p>
             <w:pPr>
-              <w:rPr>
-                <w:rFonts w:ascii="TH SarabunPSK" w:hAnsi="TH SarabunPSK" w:cs="TH SarabunPSK"/>
-                <w:sz w:val="32"/>
-                <w:szCs w:val="32"/>
-                <w:lang w:bidi="th-TH"/>
-              </w:rPr>
-            </w:pPr>
+              <w:jc w:val="center"/>
+              <w:rPr>
+                <w:rFonts w:ascii="TH SarabunPSK" w:hAnsi="TH SarabunPSK" w:cs="TH SarabunPSK"/>
+                <w:sz w:val="32"/>
+                <w:szCs w:val="32"/>
+                <w:lang w:bidi="th-TH"/>
+              </w:rPr>
+            </w:pPr>
+            <w:r>
+              <w:rPr>
+                <w:rFonts w:ascii="TH SarabunPSK" w:hAnsi="TH SarabunPSK" w:cs="TH SarabunPSK"/>
+                <w:sz w:val="32"/>
+                <w:szCs w:val="32"/>
+                <w:lang w:bidi="th-TH"/>
+              </w:rPr>
+              <w:t>Pass</w:t>
+            </w:r>
           </w:p>
         </w:tc>
         <w:tc>
@@ -5378,16 +5751,7 @@
                 <w:szCs w:val="32"/>
                 <w:lang w:bidi="th-TH"/>
               </w:rPr>
-              <w:t>Register Success</w:t>
-            </w:r>
-            <w:r>
-              <w:rPr>
-                <w:rFonts w:ascii="TH SarabunPSK" w:hAnsi="TH SarabunPSK" w:cs="TH SarabunPSK" w:hint="cs"/>
-                <w:sz w:val="32"/>
-                <w:szCs w:val="32"/>
-                <w:lang w:bidi="th-TH"/>
-              </w:rPr>
-              <w:t xml:space="preserve"> No Organization Info</w:t>
+              <w:t>Register Success No Organization Info</w:t>
             </w:r>
             <w:r>
               <w:rPr>
@@ -5440,7 +5804,7 @@
           </w:p>
           <w:p>
             <w:pPr>
-              <w:pStyle w:val="ListParagraph"/>
+              <w:pStyle w:val="a7"/>
               <w:numPr>
                 <w:ilvl w:val="0"/>
                 <w:numId w:val="12"/>
@@ -5515,7 +5879,7 @@
           </w:p>
           <w:p>
             <w:pPr>
-              <w:pStyle w:val="ListParagraph"/>
+              <w:pStyle w:val="a7"/>
               <w:numPr>
                 <w:ilvl w:val="0"/>
                 <w:numId w:val="12"/>
@@ -5581,7 +5945,7 @@
           </w:p>
           <w:p>
             <w:pPr>
-              <w:pStyle w:val="ListParagraph"/>
+              <w:pStyle w:val="a7"/>
               <w:numPr>
                 <w:ilvl w:val="0"/>
                 <w:numId w:val="12"/>
@@ -5684,7 +6048,7 @@
           </w:p>
           <w:p>
             <w:pPr>
-              <w:pStyle w:val="ListParagraph"/>
+              <w:pStyle w:val="a7"/>
               <w:numPr>
                 <w:ilvl w:val="0"/>
                 <w:numId w:val="12"/>
@@ -5823,7 +6187,7 @@
           </w:p>
           <w:p>
             <w:pPr>
-              <w:pStyle w:val="ListParagraph"/>
+              <w:pStyle w:val="a7"/>
               <w:numPr>
                 <w:ilvl w:val="0"/>
                 <w:numId w:val="12"/>
@@ -6020,6 +6384,56 @@
                 <w:lang w:bidi="th-TH"/>
               </w:rPr>
             </w:pPr>
+            <w:r>
+              <w:rPr>
+                <w:rFonts w:ascii="TH SarabunPSK" w:hAnsi="TH SarabunPSK" w:cs="TH SarabunPSK"/>
+                <w:noProof/>
+                <w:sz w:val="32"/>
+                <w:szCs w:val="32"/>
+                <w:lang w:bidi="th-TH"/>
+              </w:rPr>
+              <w:drawing>
+                <wp:inline distT="0" distB="0" distL="0" distR="0" wp14:anchorId="2F57DCD0" wp14:editId="7324E523">
+                  <wp:extent cx="2331720" cy="1145530"/>
+                  <wp:effectExtent l="0" t="0" r="0" b="0"/>
+                  <wp:docPr id="648181487" name="รูปภาพ 4" descr="รูปภาพประกอบด้วย ภาพหน้าจอ, อัลจีบรา, ออกแบบ&#10;&#10;คำอธิบายที่สร้างโดยอัตโนมัติ"/>
+                  <wp:cNvGraphicFramePr>
+                    <a:graphicFrameLocks xmlns:a="http://schemas.openxmlformats.org/drawingml/2006/main" noChangeAspect="1"/>
+                  </wp:cNvGraphicFramePr>
+                  <a:graphic xmlns:a="http://schemas.openxmlformats.org/drawingml/2006/main">
+                    <a:graphicData uri="http://schemas.openxmlformats.org/drawingml/2006/picture">
+                      <pic:pic xmlns:pic="http://schemas.openxmlformats.org/drawingml/2006/picture">
+                        <pic:nvPicPr>
+                          <pic:cNvPr id="648181487" name="รูปภาพ 4" descr="รูปภาพประกอบด้วย ภาพหน้าจอ, อัลจีบรา, ออกแบบ&#10;&#10;คำอธิบายที่สร้างโดยอัตโนมัติ"/>
+                          <pic:cNvPicPr/>
+                        </pic:nvPicPr>
+                        <pic:blipFill>
+                          <a:blip r:embed="rId12" cstate="print">
+                            <a:extLst>
+                              <a:ext uri="{28A0092B-C50C-407E-A947-70E740481C1C}">
+                                <a14:useLocalDpi xmlns:a14="http://schemas.microsoft.com/office/drawing/2010/main" val="0"/>
+                              </a:ext>
+                            </a:extLst>
+                          </a:blip>
+                          <a:stretch>
+                            <a:fillRect/>
+                          </a:stretch>
+                        </pic:blipFill>
+                        <pic:spPr>
+                          <a:xfrm rot="10800000" flipV="1">
+                            <a:off x="0" y="0"/>
+                            <a:ext cx="2331720" cy="1145530"/>
+                          </a:xfrm>
+                          <a:prstGeom prst="rect">
+                            <a:avLst/>
+                          </a:prstGeom>
+                        </pic:spPr>
+                      </pic:pic>
+                    </a:graphicData>
+                  </a:graphic>
+                </wp:inline>
+              </w:drawing>
+            </w:r>
           </w:p>
         </w:tc>
         <w:tc>
@@ -6028,13 +6442,23 @@
           </w:tcPr>
           <w:p>
             <w:pPr>
-              <w:rPr>
-                <w:rFonts w:ascii="TH SarabunPSK" w:hAnsi="TH SarabunPSK" w:cs="TH SarabunPSK"/>
-                <w:sz w:val="32"/>
-                <w:szCs w:val="32"/>
-                <w:lang w:bidi="th-TH"/>
-              </w:rPr>
-            </w:pPr>
+              <w:jc w:val="center"/>
+              <w:rPr>
+                <w:rFonts w:ascii="TH SarabunPSK" w:hAnsi="TH SarabunPSK" w:cs="TH SarabunPSK"/>
+                <w:sz w:val="32"/>
+                <w:szCs w:val="32"/>
+                <w:lang w:bidi="th-TH"/>
+              </w:rPr>
+            </w:pPr>
+            <w:r>
+              <w:rPr>
+                <w:rFonts w:ascii="TH SarabunPSK" w:hAnsi="TH SarabunPSK" w:cs="TH SarabunPSK"/>
+                <w:sz w:val="32"/>
+                <w:szCs w:val="32"/>
+                <w:lang w:bidi="th-TH"/>
+              </w:rPr>
+              <w:t>Pass</w:t>
+            </w:r>
           </w:p>
         </w:tc>
         <w:tc>
@@ -6126,7 +6550,7 @@
     </w:p>
     <w:tbl>
       <w:tblPr>
-        <w:tblStyle w:val="TableGrid"/>
+        <w:tblStyle w:val="a8"/>
         <w:tblW w:w="14130" w:type="dxa"/>
         <w:tblInd w:w="-635" w:type="dxa"/>
         <w:tblLook w:val="04A0" w:firstRow="1" w:lastRow="0" w:firstColumn="1" w:lastColumn="0" w:noHBand="0" w:noVBand="1"/>
@@ -6135,11 +6559,11 @@
         <w:gridCol w:w="630"/>
         <w:gridCol w:w="2617"/>
         <w:gridCol w:w="1890"/>
-        <w:gridCol w:w="2759"/>
-        <w:gridCol w:w="2164"/>
-        <w:gridCol w:w="439"/>
-        <w:gridCol w:w="2279"/>
-        <w:gridCol w:w="1352"/>
+        <w:gridCol w:w="2195"/>
+        <w:gridCol w:w="3413"/>
+        <w:gridCol w:w="475"/>
+        <w:gridCol w:w="1750"/>
+        <w:gridCol w:w="1160"/>
       </w:tblGrid>
       <w:tr>
         <w:tc>
@@ -6167,7 +6591,6 @@
                 <w:szCs w:val="32"/>
                 <w:lang w:bidi="th-TH"/>
               </w:rPr>
-              <w:lastRenderedPageBreak/>
               <w:t>Test Scenario ID</w:t>
             </w:r>
             <w:r>
@@ -6522,9 +6945,48 @@
                 <w:rFonts w:ascii="TH SarabunPSK" w:hAnsi="TH SarabunPSK" w:cs="TH SarabunPSK"/>
                 <w:sz w:val="32"/>
                 <w:szCs w:val="32"/>
-                <w:lang w:bidi="th-TH"/>
-              </w:rPr>
-            </w:pPr>
+              </w:rPr>
+            </w:pPr>
+            <w:r>
+              <w:rPr>
+                <w:rFonts w:ascii="TH SarabunPSK" w:hAnsi="TH SarabunPSK" w:cs="TH SarabunPSK"/>
+                <w:sz w:val="32"/>
+                <w:szCs w:val="32"/>
+                <w:cs/>
+                <w:lang w:bidi="th-TH"/>
+              </w:rPr>
+              <w:t>นางสาว</w:t>
+            </w:r>
+            <w:proofErr w:type="spellStart"/>
+            <w:r>
+              <w:rPr>
+                <w:rFonts w:ascii="TH SarabunPSK" w:hAnsi="TH SarabunPSK" w:cs="TH SarabunPSK"/>
+                <w:sz w:val="32"/>
+                <w:szCs w:val="32"/>
+                <w:cs/>
+                <w:lang w:bidi="th-TH"/>
+              </w:rPr>
+              <w:t>ปิ</w:t>
+            </w:r>
+            <w:proofErr w:type="spellEnd"/>
+            <w:r>
+              <w:rPr>
+                <w:rFonts w:ascii="TH SarabunPSK" w:hAnsi="TH SarabunPSK" w:cs="TH SarabunPSK"/>
+                <w:sz w:val="32"/>
+                <w:szCs w:val="32"/>
+                <w:cs/>
+                <w:lang w:bidi="th-TH"/>
+              </w:rPr>
+              <w:t xml:space="preserve">ยะธิดา วิจิตรจันทร์ </w:t>
+            </w:r>
+            <w:r>
+              <w:rPr>
+                <w:rFonts w:ascii="TH SarabunPSK" w:hAnsi="TH SarabunPSK" w:cs="TH SarabunPSK"/>
+                <w:sz w:val="32"/>
+                <w:szCs w:val="32"/>
+              </w:rPr>
+              <w:t>663380508-7</w:t>
+            </w:r>
           </w:p>
         </w:tc>
       </w:tr>
@@ -6889,6 +7351,15 @@
                 <w:lang w:bidi="th-TH"/>
               </w:rPr>
             </w:pPr>
+            <w:r>
+              <w:rPr>
+                <w:rFonts w:ascii="TH SarabunPSK" w:hAnsi="TH SarabunPSK" w:cs="TH SarabunPSK"/>
+                <w:sz w:val="32"/>
+                <w:szCs w:val="32"/>
+                <w:lang w:bidi="th-TH"/>
+              </w:rPr>
+              <w:t>1/1/2026</w:t>
+            </w:r>
           </w:p>
         </w:tc>
       </w:tr>
@@ -7685,6 +8156,56 @@
                 <w:lang w:bidi="th-TH"/>
               </w:rPr>
             </w:pPr>
+            <w:r>
+              <w:rPr>
+                <w:rFonts w:ascii="TH SarabunPSK" w:hAnsi="TH SarabunPSK" w:cs="TH SarabunPSK"/>
+                <w:noProof/>
+                <w:sz w:val="32"/>
+                <w:szCs w:val="32"/>
+                <w:lang w:bidi="th-TH"/>
+              </w:rPr>
+              <w:drawing>
+                <wp:inline distT="0" distB="0" distL="0" distR="0" wp14:anchorId="67DEBA59" wp14:editId="1DAC3974">
+                  <wp:extent cx="2331720" cy="1145530"/>
+                  <wp:effectExtent l="0" t="0" r="0" b="0"/>
+                  <wp:docPr id="1331236202" name="รูปภาพ 5" descr="รูปภาพประกอบด้วย ข้อความ, ภาพหน้าจอ, ซอฟต์แวร์, ออกแบบ&#10;&#10;คำอธิบายที่สร้างโดยอัตโนมัติ"/>
+                  <wp:cNvGraphicFramePr>
+                    <a:graphicFrameLocks xmlns:a="http://schemas.openxmlformats.org/drawingml/2006/main" noChangeAspect="1"/>
+                  </wp:cNvGraphicFramePr>
+                  <a:graphic xmlns:a="http://schemas.openxmlformats.org/drawingml/2006/main">
+                    <a:graphicData uri="http://schemas.openxmlformats.org/drawingml/2006/picture">
+                      <pic:pic xmlns:pic="http://schemas.openxmlformats.org/drawingml/2006/picture">
+                        <pic:nvPicPr>
+                          <pic:cNvPr id="1331236202" name="รูปภาพ 5" descr="รูปภาพประกอบด้วย ข้อความ, ภาพหน้าจอ, ซอฟต์แวร์, ออกแบบ&#10;&#10;คำอธิบายที่สร้างโดยอัตโนมัติ"/>
+                          <pic:cNvPicPr/>
+                        </pic:nvPicPr>
+                        <pic:blipFill>
+                          <a:blip r:embed="rId14" cstate="print">
+                            <a:extLst>
+                              <a:ext uri="{28A0092B-C50C-407E-A947-70E740481C1C}">
+                                <a14:useLocalDpi xmlns:a14="http://schemas.microsoft.com/office/drawing/2010/main" val="0"/>
+                              </a:ext>
+                            </a:extLst>
+                          </a:blip>
+                          <a:stretch>
+                            <a:fillRect/>
+                          </a:stretch>
+                        </pic:blipFill>
+                        <pic:spPr>
+                          <a:xfrm>
+                            <a:off x="0" y="0"/>
+                            <a:ext cx="2331720" cy="1145530"/>
+                          </a:xfrm>
+                          <a:prstGeom prst="rect">
+                            <a:avLst/>
+                          </a:prstGeom>
+                        </pic:spPr>
+                      </pic:pic>
+                    </a:graphicData>
+                  </a:graphic>
+                </wp:inline>
+              </w:drawing>
+            </w:r>
           </w:p>
         </w:tc>
         <w:tc>
@@ -7693,13 +8214,23 @@
           </w:tcPr>
           <w:p>
             <w:pPr>
-              <w:rPr>
-                <w:rFonts w:ascii="TH SarabunPSK" w:hAnsi="TH SarabunPSK" w:cs="TH SarabunPSK"/>
-                <w:sz w:val="32"/>
-                <w:szCs w:val="32"/>
-                <w:lang w:bidi="th-TH"/>
-              </w:rPr>
-            </w:pPr>
+              <w:jc w:val="center"/>
+              <w:rPr>
+                <w:rFonts w:ascii="TH SarabunPSK" w:hAnsi="TH SarabunPSK" w:cs="TH SarabunPSK"/>
+                <w:sz w:val="32"/>
+                <w:szCs w:val="32"/>
+                <w:lang w:bidi="th-TH"/>
+              </w:rPr>
+            </w:pPr>
+            <w:r>
+              <w:rPr>
+                <w:rFonts w:ascii="TH SarabunPSK" w:hAnsi="TH SarabunPSK" w:cs="TH SarabunPSK"/>
+                <w:sz w:val="32"/>
+                <w:szCs w:val="32"/>
+                <w:lang w:bidi="th-TH"/>
+              </w:rPr>
+              <w:t>Pass</w:t>
+            </w:r>
           </w:p>
         </w:tc>
         <w:tc>
@@ -7837,7 +8368,7 @@
           </w:p>
           <w:p>
             <w:pPr>
-              <w:pStyle w:val="ListParagraph"/>
+              <w:pStyle w:val="a7"/>
               <w:numPr>
                 <w:ilvl w:val="0"/>
                 <w:numId w:val="13"/>
@@ -7912,7 +8443,7 @@
           </w:p>
           <w:p>
             <w:pPr>
-              <w:pStyle w:val="ListParagraph"/>
+              <w:pStyle w:val="a7"/>
               <w:numPr>
                 <w:ilvl w:val="0"/>
                 <w:numId w:val="13"/>
@@ -7976,7 +8507,7 @@
           </w:p>
           <w:p>
             <w:pPr>
-              <w:pStyle w:val="ListParagraph"/>
+              <w:pStyle w:val="a7"/>
               <w:numPr>
                 <w:ilvl w:val="0"/>
                 <w:numId w:val="13"/>
@@ -8079,7 +8610,7 @@
           </w:p>
           <w:p>
             <w:pPr>
-              <w:pStyle w:val="ListParagraph"/>
+              <w:pStyle w:val="a7"/>
               <w:numPr>
                 <w:ilvl w:val="0"/>
                 <w:numId w:val="13"/>
@@ -8218,7 +8749,7 @@
           </w:p>
           <w:p>
             <w:pPr>
-              <w:pStyle w:val="ListParagraph"/>
+              <w:pStyle w:val="a7"/>
               <w:numPr>
                 <w:ilvl w:val="0"/>
                 <w:numId w:val="13"/>
@@ -8239,6 +8770,7 @@
                 <w:cs/>
                 <w:lang w:bidi="th-TH"/>
               </w:rPr>
+              <w:lastRenderedPageBreak/>
               <w:t>กดปุ่ม “</w:t>
             </w:r>
             <w:r>
@@ -8263,7 +8795,7 @@
           </w:p>
           <w:p>
             <w:pPr>
-              <w:pStyle w:val="ListParagraph"/>
+              <w:pStyle w:val="a7"/>
               <w:ind w:left="251"/>
               <w:rPr>
                 <w:rFonts w:ascii="TH SarabunPSK" w:hAnsi="TH SarabunPSK" w:cs="TH SarabunPSK"/>
@@ -8295,6 +8827,7 @@
                 <w:cs/>
                 <w:lang w:bidi="th-TH"/>
               </w:rPr>
+              <w:lastRenderedPageBreak/>
               <w:t xml:space="preserve">อยู่ที่หน้า </w:t>
             </w:r>
             <w:r>
@@ -8323,17 +8856,7 @@
                 <w:cs/>
                 <w:lang w:bidi="th-TH"/>
               </w:rPr>
-              <w:t>เช่นเดิม และมีการ</w:t>
-            </w:r>
-            <w:r>
-              <w:rPr>
-                <w:rFonts w:ascii="TH SarabunPSK" w:hAnsi="TH SarabunPSK" w:cs="TH SarabunPSK" w:hint="cs"/>
-                <w:sz w:val="32"/>
-                <w:szCs w:val="32"/>
-                <w:cs/>
-                <w:lang w:bidi="th-TH"/>
-              </w:rPr>
-              <w:t>แสดงข้อความ “</w:t>
+              <w:t>เช่นเดิม และมีการแสดงข้อความ “</w:t>
             </w:r>
             <w:r>
               <w:rPr>
@@ -8370,6 +8893,56 @@
                 <w:lang w:bidi="th-TH"/>
               </w:rPr>
             </w:pPr>
+            <w:r>
+              <w:rPr>
+                <w:rFonts w:ascii="TH SarabunPSK" w:hAnsi="TH SarabunPSK" w:cs="TH SarabunPSK"/>
+                <w:noProof/>
+                <w:sz w:val="32"/>
+                <w:szCs w:val="32"/>
+                <w:lang w:bidi="th-TH"/>
+              </w:rPr>
+              <w:drawing>
+                <wp:inline distT="0" distB="0" distL="0" distR="0" wp14:anchorId="657517B5" wp14:editId="4D06EC83">
+                  <wp:extent cx="2331720" cy="1145530"/>
+                  <wp:effectExtent l="0" t="0" r="0" b="0"/>
+                  <wp:docPr id="441070649" name="รูปภาพ 6" descr="รูปภาพประกอบด้วย ข้อความ, ภาพหน้าจอ, ซอฟต์แวร์, ออกแบบ&#10;&#10;คำอธิบายที่สร้างโดยอัตโนมัติ"/>
+                  <wp:cNvGraphicFramePr>
+                    <a:graphicFrameLocks xmlns:a="http://schemas.openxmlformats.org/drawingml/2006/main" noChangeAspect="1"/>
+                  </wp:cNvGraphicFramePr>
+                  <a:graphic xmlns:a="http://schemas.openxmlformats.org/drawingml/2006/main">
+                    <a:graphicData uri="http://schemas.openxmlformats.org/drawingml/2006/picture">
+                      <pic:pic xmlns:pic="http://schemas.openxmlformats.org/drawingml/2006/picture">
+                        <pic:nvPicPr>
+                          <pic:cNvPr id="441070649" name="รูปภาพ 6" descr="รูปภาพประกอบด้วย ข้อความ, ภาพหน้าจอ, ซอฟต์แวร์, ออกแบบ&#10;&#10;คำอธิบายที่สร้างโดยอัตโนมัติ"/>
+                          <pic:cNvPicPr/>
+                        </pic:nvPicPr>
+                        <pic:blipFill>
+                          <a:blip r:embed="rId15" cstate="print">
+                            <a:extLst>
+                              <a:ext uri="{28A0092B-C50C-407E-A947-70E740481C1C}">
+                                <a14:useLocalDpi xmlns:a14="http://schemas.microsoft.com/office/drawing/2010/main" val="0"/>
+                              </a:ext>
+                            </a:extLst>
+                          </a:blip>
+                          <a:stretch>
+                            <a:fillRect/>
+                          </a:stretch>
+                        </pic:blipFill>
+                        <pic:spPr>
+                          <a:xfrm>
+                            <a:off x="0" y="0"/>
+                            <a:ext cx="2331720" cy="1145530"/>
+                          </a:xfrm>
+                          <a:prstGeom prst="rect">
+                            <a:avLst/>
+                          </a:prstGeom>
+                        </pic:spPr>
+                      </pic:pic>
+                    </a:graphicData>
+                  </a:graphic>
+                </wp:inline>
+              </w:drawing>
+            </w:r>
           </w:p>
         </w:tc>
         <w:tc>
@@ -8378,13 +8951,23 @@
           </w:tcPr>
           <w:p>
             <w:pPr>
-              <w:rPr>
-                <w:rFonts w:ascii="TH SarabunPSK" w:hAnsi="TH SarabunPSK" w:cs="TH SarabunPSK"/>
-                <w:sz w:val="32"/>
-                <w:szCs w:val="32"/>
-                <w:lang w:bidi="th-TH"/>
-              </w:rPr>
-            </w:pPr>
+              <w:jc w:val="center"/>
+              <w:rPr>
+                <w:rFonts w:ascii="TH SarabunPSK" w:hAnsi="TH SarabunPSK" w:cs="TH SarabunPSK"/>
+                <w:sz w:val="32"/>
+                <w:szCs w:val="32"/>
+                <w:lang w:bidi="th-TH"/>
+              </w:rPr>
+            </w:pPr>
+            <w:r>
+              <w:rPr>
+                <w:rFonts w:ascii="TH SarabunPSK" w:hAnsi="TH SarabunPSK" w:cs="TH SarabunPSK"/>
+                <w:sz w:val="32"/>
+                <w:szCs w:val="32"/>
+                <w:lang w:bidi="th-TH"/>
+              </w:rPr>
+              <w:t>Pass</w:t>
+            </w:r>
           </w:p>
         </w:tc>
         <w:tc>
@@ -8429,7 +9012,6 @@
                 <w:szCs w:val="32"/>
                 <w:lang w:bidi="th-TH"/>
               </w:rPr>
-              <w:lastRenderedPageBreak/>
               <w:t>No</w:t>
             </w:r>
             <w:r>
@@ -8922,6 +9504,56 @@
                 <w:lang w:bidi="th-TH"/>
               </w:rPr>
             </w:pPr>
+            <w:r>
+              <w:rPr>
+                <w:rFonts w:ascii="TH SarabunPSK" w:hAnsi="TH SarabunPSK" w:cs="TH SarabunPSK"/>
+                <w:noProof/>
+                <w:sz w:val="32"/>
+                <w:szCs w:val="32"/>
+                <w:lang w:bidi="th-TH"/>
+              </w:rPr>
+              <w:drawing>
+                <wp:inline distT="0" distB="0" distL="0" distR="0" wp14:anchorId="6608825D" wp14:editId="11E65992">
+                  <wp:extent cx="2331720" cy="1145530"/>
+                  <wp:effectExtent l="0" t="0" r="0" b="0"/>
+                  <wp:docPr id="1863968937" name="รูปภาพ 7" descr="รูปภาพประกอบด้วย ข้อความ, ภาพหน้าจอ, ซอฟต์แวร์, ออกแบบ&#10;&#10;คำอธิบายที่สร้างโดยอัตโนมัติ"/>
+                  <wp:cNvGraphicFramePr>
+                    <a:graphicFrameLocks xmlns:a="http://schemas.openxmlformats.org/drawingml/2006/main" noChangeAspect="1"/>
+                  </wp:cNvGraphicFramePr>
+                  <a:graphic xmlns:a="http://schemas.openxmlformats.org/drawingml/2006/main">
+                    <a:graphicData uri="http://schemas.openxmlformats.org/drawingml/2006/picture">
+                      <pic:pic xmlns:pic="http://schemas.openxmlformats.org/drawingml/2006/picture">
+                        <pic:nvPicPr>
+                          <pic:cNvPr id="1863968937" name="รูปภาพ 7" descr="รูปภาพประกอบด้วย ข้อความ, ภาพหน้าจอ, ซอฟต์แวร์, ออกแบบ&#10;&#10;คำอธิบายที่สร้างโดยอัตโนมัติ"/>
+                          <pic:cNvPicPr/>
+                        </pic:nvPicPr>
+                        <pic:blipFill>
+                          <a:blip r:embed="rId14" cstate="print">
+                            <a:extLst>
+                              <a:ext uri="{28A0092B-C50C-407E-A947-70E740481C1C}">
+                                <a14:useLocalDpi xmlns:a14="http://schemas.microsoft.com/office/drawing/2010/main" val="0"/>
+                              </a:ext>
+                            </a:extLst>
+                          </a:blip>
+                          <a:stretch>
+                            <a:fillRect/>
+                          </a:stretch>
+                        </pic:blipFill>
+                        <pic:spPr>
+                          <a:xfrm>
+                            <a:off x="0" y="0"/>
+                            <a:ext cx="2331720" cy="1145530"/>
+                          </a:xfrm>
+                          <a:prstGeom prst="rect">
+                            <a:avLst/>
+                          </a:prstGeom>
+                        </pic:spPr>
+                      </pic:pic>
+                    </a:graphicData>
+                  </a:graphic>
+                </wp:inline>
+              </w:drawing>
+            </w:r>
           </w:p>
         </w:tc>
         <w:tc>
@@ -8930,13 +9562,23 @@
           </w:tcPr>
           <w:p>
             <w:pPr>
-              <w:rPr>
-                <w:rFonts w:ascii="TH SarabunPSK" w:hAnsi="TH SarabunPSK" w:cs="TH SarabunPSK"/>
-                <w:sz w:val="32"/>
-                <w:szCs w:val="32"/>
-                <w:lang w:bidi="th-TH"/>
-              </w:rPr>
-            </w:pPr>
+              <w:jc w:val="center"/>
+              <w:rPr>
+                <w:rFonts w:ascii="TH SarabunPSK" w:hAnsi="TH SarabunPSK" w:cs="TH SarabunPSK"/>
+                <w:sz w:val="32"/>
+                <w:szCs w:val="32"/>
+                <w:lang w:bidi="th-TH"/>
+              </w:rPr>
+            </w:pPr>
+            <w:r>
+              <w:rPr>
+                <w:rFonts w:ascii="TH SarabunPSK" w:hAnsi="TH SarabunPSK" w:cs="TH SarabunPSK"/>
+                <w:sz w:val="32"/>
+                <w:szCs w:val="32"/>
+                <w:lang w:bidi="th-TH"/>
+              </w:rPr>
+              <w:t>Pass</w:t>
+            </w:r>
           </w:p>
         </w:tc>
         <w:tc>
@@ -9074,7 +9716,7 @@
           </w:p>
           <w:p>
             <w:pPr>
-              <w:pStyle w:val="ListParagraph"/>
+              <w:pStyle w:val="a7"/>
               <w:numPr>
                 <w:ilvl w:val="0"/>
                 <w:numId w:val="14"/>
@@ -9149,7 +9791,7 @@
           </w:p>
           <w:p>
             <w:pPr>
-              <w:pStyle w:val="ListParagraph"/>
+              <w:pStyle w:val="a7"/>
               <w:numPr>
                 <w:ilvl w:val="0"/>
                 <w:numId w:val="14"/>
@@ -9213,7 +9855,7 @@
           </w:p>
           <w:p>
             <w:pPr>
-              <w:pStyle w:val="ListParagraph"/>
+              <w:pStyle w:val="a7"/>
               <w:numPr>
                 <w:ilvl w:val="0"/>
                 <w:numId w:val="14"/>
@@ -9316,7 +9958,7 @@
           </w:p>
           <w:p>
             <w:pPr>
-              <w:pStyle w:val="ListParagraph"/>
+              <w:pStyle w:val="a7"/>
               <w:numPr>
                 <w:ilvl w:val="0"/>
                 <w:numId w:val="14"/>
@@ -9455,7 +10097,7 @@
           </w:p>
           <w:p>
             <w:pPr>
-              <w:pStyle w:val="ListParagraph"/>
+              <w:pStyle w:val="a7"/>
               <w:numPr>
                 <w:ilvl w:val="0"/>
                 <w:numId w:val="14"/>
@@ -9567,16 +10209,7 @@
                 <w:szCs w:val="32"/>
                 <w:lang w:bidi="th-TH"/>
               </w:rPr>
-              <w:t>Please enter your last</w:t>
-            </w:r>
-            <w:r>
-              <w:rPr>
-                <w:rFonts w:ascii="TH SarabunPSK" w:hAnsi="TH SarabunPSK" w:cs="TH SarabunPSK" w:hint="cs"/>
-                <w:sz w:val="32"/>
-                <w:szCs w:val="32"/>
-                <w:lang w:bidi="th-TH"/>
-              </w:rPr>
-              <w:t xml:space="preserve"> name</w:t>
+              <w:t>Please enter your last name</w:t>
             </w:r>
             <w:r>
               <w:rPr>
@@ -9604,6 +10237,56 @@
                 <w:lang w:bidi="th-TH"/>
               </w:rPr>
             </w:pPr>
+            <w:r>
+              <w:rPr>
+                <w:rFonts w:ascii="TH SarabunPSK" w:hAnsi="TH SarabunPSK" w:cs="TH SarabunPSK"/>
+                <w:noProof/>
+                <w:sz w:val="32"/>
+                <w:szCs w:val="32"/>
+                <w:lang w:bidi="th-TH"/>
+              </w:rPr>
+              <w:drawing>
+                <wp:inline distT="0" distB="0" distL="0" distR="0" wp14:anchorId="7E16A23B" wp14:editId="094E0A1B">
+                  <wp:extent cx="2326571" cy="1143000"/>
+                  <wp:effectExtent l="0" t="0" r="0" b="0"/>
+                  <wp:docPr id="858861698" name="รูปภาพ 8" descr="รูปภาพประกอบด้วย ข้อความ, ภาพหน้าจอ, ซอฟต์แวร์, ออกแบบ&#10;&#10;คำอธิบายที่สร้างโดยอัตโนมัติ"/>
+                  <wp:cNvGraphicFramePr>
+                    <a:graphicFrameLocks xmlns:a="http://schemas.openxmlformats.org/drawingml/2006/main" noChangeAspect="1"/>
+                  </wp:cNvGraphicFramePr>
+                  <a:graphic xmlns:a="http://schemas.openxmlformats.org/drawingml/2006/main">
+                    <a:graphicData uri="http://schemas.openxmlformats.org/drawingml/2006/picture">
+                      <pic:pic xmlns:pic="http://schemas.openxmlformats.org/drawingml/2006/picture">
+                        <pic:nvPicPr>
+                          <pic:cNvPr id="858861698" name="รูปภาพ 8" descr="รูปภาพประกอบด้วย ข้อความ, ภาพหน้าจอ, ซอฟต์แวร์, ออกแบบ&#10;&#10;คำอธิบายที่สร้างโดยอัตโนมัติ"/>
+                          <pic:cNvPicPr/>
+                        </pic:nvPicPr>
+                        <pic:blipFill>
+                          <a:blip r:embed="rId16" cstate="print">
+                            <a:extLst>
+                              <a:ext uri="{28A0092B-C50C-407E-A947-70E740481C1C}">
+                                <a14:useLocalDpi xmlns:a14="http://schemas.microsoft.com/office/drawing/2010/main" val="0"/>
+                              </a:ext>
+                            </a:extLst>
+                          </a:blip>
+                          <a:stretch>
+                            <a:fillRect/>
+                          </a:stretch>
+                        </pic:blipFill>
+                        <pic:spPr>
+                          <a:xfrm>
+                            <a:off x="0" y="0"/>
+                            <a:ext cx="2326571" cy="1143000"/>
+                          </a:xfrm>
+                          <a:prstGeom prst="rect">
+                            <a:avLst/>
+                          </a:prstGeom>
+                        </pic:spPr>
+                      </pic:pic>
+                    </a:graphicData>
+                  </a:graphic>
+                </wp:inline>
+              </w:drawing>
+            </w:r>
           </w:p>
         </w:tc>
         <w:tc>
@@ -9612,13 +10295,23 @@
           </w:tcPr>
           <w:p>
             <w:pPr>
-              <w:rPr>
-                <w:rFonts w:ascii="TH SarabunPSK" w:hAnsi="TH SarabunPSK" w:cs="TH SarabunPSK"/>
-                <w:sz w:val="32"/>
-                <w:szCs w:val="32"/>
-                <w:lang w:bidi="th-TH"/>
-              </w:rPr>
-            </w:pPr>
+              <w:jc w:val="center"/>
+              <w:rPr>
+                <w:rFonts w:ascii="TH SarabunPSK" w:hAnsi="TH SarabunPSK" w:cs="TH SarabunPSK"/>
+                <w:sz w:val="32"/>
+                <w:szCs w:val="32"/>
+                <w:lang w:bidi="th-TH"/>
+              </w:rPr>
+            </w:pPr>
+            <w:r>
+              <w:rPr>
+                <w:rFonts w:ascii="TH SarabunPSK" w:hAnsi="TH SarabunPSK" w:cs="TH SarabunPSK"/>
+                <w:sz w:val="32"/>
+                <w:szCs w:val="32"/>
+                <w:lang w:bidi="th-TH"/>
+              </w:rPr>
+              <w:t>Pass</w:t>
+            </w:r>
           </w:p>
         </w:tc>
         <w:tc>
@@ -10155,6 +10848,56 @@
                 <w:lang w:bidi="th-TH"/>
               </w:rPr>
             </w:pPr>
+            <w:r>
+              <w:rPr>
+                <w:rFonts w:ascii="TH SarabunPSK" w:hAnsi="TH SarabunPSK" w:cs="TH SarabunPSK"/>
+                <w:noProof/>
+                <w:sz w:val="32"/>
+                <w:szCs w:val="32"/>
+                <w:lang w:bidi="th-TH"/>
+              </w:rPr>
+              <w:drawing>
+                <wp:inline distT="0" distB="0" distL="0" distR="0" wp14:anchorId="6967649A" wp14:editId="41EBACB9">
+                  <wp:extent cx="2326571" cy="1143000"/>
+                  <wp:effectExtent l="0" t="0" r="0" b="0"/>
+                  <wp:docPr id="833442626" name="รูปภาพ 9" descr="รูปภาพประกอบด้วย ข้อความ, ภาพหน้าจอ, ซอฟต์แวร์, ออกแบบ&#10;&#10;คำอธิบายที่สร้างโดยอัตโนมัติ"/>
+                  <wp:cNvGraphicFramePr>
+                    <a:graphicFrameLocks xmlns:a="http://schemas.openxmlformats.org/drawingml/2006/main" noChangeAspect="1"/>
+                  </wp:cNvGraphicFramePr>
+                  <a:graphic xmlns:a="http://schemas.openxmlformats.org/drawingml/2006/main">
+                    <a:graphicData uri="http://schemas.openxmlformats.org/drawingml/2006/picture">
+                      <pic:pic xmlns:pic="http://schemas.openxmlformats.org/drawingml/2006/picture">
+                        <pic:nvPicPr>
+                          <pic:cNvPr id="833442626" name="รูปภาพ 9" descr="รูปภาพประกอบด้วย ข้อความ, ภาพหน้าจอ, ซอฟต์แวร์, ออกแบบ&#10;&#10;คำอธิบายที่สร้างโดยอัตโนมัติ"/>
+                          <pic:cNvPicPr/>
+                        </pic:nvPicPr>
+                        <pic:blipFill>
+                          <a:blip r:embed="rId17" cstate="print">
+                            <a:extLst>
+                              <a:ext uri="{28A0092B-C50C-407E-A947-70E740481C1C}">
+                                <a14:useLocalDpi xmlns:a14="http://schemas.microsoft.com/office/drawing/2010/main" val="0"/>
+                              </a:ext>
+                            </a:extLst>
+                          </a:blip>
+                          <a:stretch>
+                            <a:fillRect/>
+                          </a:stretch>
+                        </pic:blipFill>
+                        <pic:spPr>
+                          <a:xfrm>
+                            <a:off x="0" y="0"/>
+                            <a:ext cx="2326571" cy="1143000"/>
+                          </a:xfrm>
+                          <a:prstGeom prst="rect">
+                            <a:avLst/>
+                          </a:prstGeom>
+                        </pic:spPr>
+                      </pic:pic>
+                    </a:graphicData>
+                  </a:graphic>
+                </wp:inline>
+              </w:drawing>
+            </w:r>
           </w:p>
         </w:tc>
         <w:tc>
@@ -10163,13 +10906,23 @@
           </w:tcPr>
           <w:p>
             <w:pPr>
-              <w:rPr>
-                <w:rFonts w:ascii="TH SarabunPSK" w:hAnsi="TH SarabunPSK" w:cs="TH SarabunPSK"/>
-                <w:sz w:val="32"/>
-                <w:szCs w:val="32"/>
-                <w:lang w:bidi="th-TH"/>
-              </w:rPr>
-            </w:pPr>
+              <w:jc w:val="center"/>
+              <w:rPr>
+                <w:rFonts w:ascii="TH SarabunPSK" w:hAnsi="TH SarabunPSK" w:cs="TH SarabunPSK"/>
+                <w:sz w:val="32"/>
+                <w:szCs w:val="32"/>
+                <w:lang w:bidi="th-TH"/>
+              </w:rPr>
+            </w:pPr>
+            <w:r>
+              <w:rPr>
+                <w:rFonts w:ascii="TH SarabunPSK" w:hAnsi="TH SarabunPSK" w:cs="TH SarabunPSK"/>
+                <w:sz w:val="32"/>
+                <w:szCs w:val="32"/>
+                <w:lang w:bidi="th-TH"/>
+              </w:rPr>
+              <w:t>Pass</w:t>
+            </w:r>
           </w:p>
         </w:tc>
         <w:tc>
@@ -10210,6 +10963,7 @@
                 <w:szCs w:val="32"/>
                 <w:lang w:bidi="th-TH"/>
               </w:rPr>
+              <w:lastRenderedPageBreak/>
               <w:t>2</w:t>
             </w:r>
           </w:p>
@@ -10326,7 +11080,7 @@
           </w:p>
           <w:p>
             <w:pPr>
-              <w:pStyle w:val="ListParagraph"/>
+              <w:pStyle w:val="a7"/>
               <w:numPr>
                 <w:ilvl w:val="0"/>
                 <w:numId w:val="15"/>
@@ -10390,7 +11144,7 @@
           </w:p>
           <w:p>
             <w:pPr>
-              <w:pStyle w:val="ListParagraph"/>
+              <w:pStyle w:val="a7"/>
               <w:numPr>
                 <w:ilvl w:val="0"/>
                 <w:numId w:val="15"/>
@@ -10411,7 +11165,6 @@
                 <w:cs/>
                 <w:lang w:bidi="th-TH"/>
               </w:rPr>
-              <w:lastRenderedPageBreak/>
               <w:t xml:space="preserve">กรอกข้อมูลที่ช่อง </w:t>
             </w:r>
             <w:r>
@@ -10494,7 +11247,7 @@
           </w:p>
           <w:p>
             <w:pPr>
-              <w:pStyle w:val="ListParagraph"/>
+              <w:pStyle w:val="a7"/>
               <w:numPr>
                 <w:ilvl w:val="0"/>
                 <w:numId w:val="15"/>
@@ -10614,7 +11367,7 @@
           </w:p>
           <w:p>
             <w:pPr>
-              <w:pStyle w:val="ListParagraph"/>
+              <w:pStyle w:val="a7"/>
               <w:numPr>
                 <w:ilvl w:val="0"/>
                 <w:numId w:val="15"/>
@@ -10679,7 +11432,6 @@
                 <w:cs/>
                 <w:lang w:bidi="th-TH"/>
               </w:rPr>
-              <w:lastRenderedPageBreak/>
               <w:t xml:space="preserve">อยู่ที่หน้า </w:t>
             </w:r>
             <w:r>
@@ -10698,16 +11450,7 @@
                 <w:szCs w:val="32"/>
                 <w:lang w:bidi="th-TH"/>
               </w:rPr>
-              <w:t xml:space="preserve"> </w:t>
-            </w:r>
-            <w:r>
-              <w:rPr>
-                <w:rFonts w:ascii="TH SarabunPSK" w:hAnsi="TH SarabunPSK" w:cs="TH SarabunPSK" w:hint="cs"/>
-                <w:sz w:val="32"/>
-                <w:szCs w:val="32"/>
-                <w:lang w:bidi="th-TH"/>
-              </w:rPr>
-              <w:t xml:space="preserve">Registration </w:t>
+              <w:t xml:space="preserve"> Registration </w:t>
             </w:r>
             <w:r>
               <w:rPr>
@@ -10754,6 +11497,56 @@
                 <w:lang w:bidi="th-TH"/>
               </w:rPr>
             </w:pPr>
+            <w:r>
+              <w:rPr>
+                <w:rFonts w:ascii="TH SarabunPSK" w:hAnsi="TH SarabunPSK" w:cs="TH SarabunPSK"/>
+                <w:noProof/>
+                <w:sz w:val="32"/>
+                <w:szCs w:val="32"/>
+                <w:lang w:bidi="th-TH"/>
+              </w:rPr>
+              <w:drawing>
+                <wp:inline distT="0" distB="0" distL="0" distR="0" wp14:anchorId="4318D388" wp14:editId="62EC298D">
+                  <wp:extent cx="2326571" cy="1143000"/>
+                  <wp:effectExtent l="0" t="0" r="0" b="0"/>
+                  <wp:docPr id="1862806314" name="รูปภาพ 10" descr="รูปภาพประกอบด้วย ข้อความ, ภาพหน้าจอ, ซอฟต์แวร์, ออกแบบ&#10;&#10;คำอธิบายที่สร้างโดยอัตโนมัติ"/>
+                  <wp:cNvGraphicFramePr>
+                    <a:graphicFrameLocks xmlns:a="http://schemas.openxmlformats.org/drawingml/2006/main" noChangeAspect="1"/>
+                  </wp:cNvGraphicFramePr>
+                  <a:graphic xmlns:a="http://schemas.openxmlformats.org/drawingml/2006/main">
+                    <a:graphicData uri="http://schemas.openxmlformats.org/drawingml/2006/picture">
+                      <pic:pic xmlns:pic="http://schemas.openxmlformats.org/drawingml/2006/picture">
+                        <pic:nvPicPr>
+                          <pic:cNvPr id="1862806314" name="รูปภาพ 10" descr="รูปภาพประกอบด้วย ข้อความ, ภาพหน้าจอ, ซอฟต์แวร์, ออกแบบ&#10;&#10;คำอธิบายที่สร้างโดยอัตโนมัติ"/>
+                          <pic:cNvPicPr/>
+                        </pic:nvPicPr>
+                        <pic:blipFill>
+                          <a:blip r:embed="rId18" cstate="print">
+                            <a:extLst>
+                              <a:ext uri="{28A0092B-C50C-407E-A947-70E740481C1C}">
+                                <a14:useLocalDpi xmlns:a14="http://schemas.microsoft.com/office/drawing/2010/main" val="0"/>
+                              </a:ext>
+                            </a:extLst>
+                          </a:blip>
+                          <a:stretch>
+                            <a:fillRect/>
+                          </a:stretch>
+                        </pic:blipFill>
+                        <pic:spPr>
+                          <a:xfrm>
+                            <a:off x="0" y="0"/>
+                            <a:ext cx="2326571" cy="1143000"/>
+                          </a:xfrm>
+                          <a:prstGeom prst="rect">
+                            <a:avLst/>
+                          </a:prstGeom>
+                        </pic:spPr>
+                      </pic:pic>
+                    </a:graphicData>
+                  </a:graphic>
+                </wp:inline>
+              </w:drawing>
+            </w:r>
           </w:p>
         </w:tc>
         <w:tc>
@@ -10762,13 +11555,23 @@
           </w:tcPr>
           <w:p>
             <w:pPr>
-              <w:rPr>
-                <w:rFonts w:ascii="TH SarabunPSK" w:hAnsi="TH SarabunPSK" w:cs="TH SarabunPSK"/>
-                <w:sz w:val="32"/>
-                <w:szCs w:val="32"/>
-                <w:lang w:bidi="th-TH"/>
-              </w:rPr>
-            </w:pPr>
+              <w:jc w:val="center"/>
+              <w:rPr>
+                <w:rFonts w:ascii="TH SarabunPSK" w:hAnsi="TH SarabunPSK" w:cs="TH SarabunPSK"/>
+                <w:sz w:val="32"/>
+                <w:szCs w:val="32"/>
+                <w:lang w:bidi="th-TH"/>
+              </w:rPr>
+            </w:pPr>
+            <w:r>
+              <w:rPr>
+                <w:rFonts w:ascii="TH SarabunPSK" w:hAnsi="TH SarabunPSK" w:cs="TH SarabunPSK"/>
+                <w:sz w:val="32"/>
+                <w:szCs w:val="32"/>
+                <w:lang w:bidi="th-TH"/>
+              </w:rPr>
+              <w:t>Pass</w:t>
+            </w:r>
           </w:p>
         </w:tc>
         <w:tc>
@@ -10887,7 +11690,7 @@
           </w:p>
           <w:p>
             <w:pPr>
-              <w:pStyle w:val="ListParagraph"/>
+              <w:pStyle w:val="a7"/>
               <w:numPr>
                 <w:ilvl w:val="0"/>
                 <w:numId w:val="16"/>
@@ -10962,7 +11765,7 @@
           </w:p>
           <w:p>
             <w:pPr>
-              <w:pStyle w:val="ListParagraph"/>
+              <w:pStyle w:val="a7"/>
               <w:numPr>
                 <w:ilvl w:val="0"/>
                 <w:numId w:val="16"/>
@@ -11028,7 +11831,7 @@
           </w:p>
           <w:p>
             <w:pPr>
-              <w:pStyle w:val="ListParagraph"/>
+              <w:pStyle w:val="a7"/>
               <w:numPr>
                 <w:ilvl w:val="0"/>
                 <w:numId w:val="16"/>
@@ -11092,7 +11895,7 @@
           </w:p>
           <w:p>
             <w:pPr>
-              <w:pStyle w:val="ListParagraph"/>
+              <w:pStyle w:val="a7"/>
               <w:numPr>
                 <w:ilvl w:val="0"/>
                 <w:numId w:val="16"/>
@@ -11231,7 +12034,7 @@
           </w:p>
           <w:p>
             <w:pPr>
-              <w:pStyle w:val="ListParagraph"/>
+              <w:pStyle w:val="a7"/>
               <w:numPr>
                 <w:ilvl w:val="0"/>
                 <w:numId w:val="16"/>
@@ -11371,6 +12174,56 @@
                 <w:lang w:bidi="th-TH"/>
               </w:rPr>
             </w:pPr>
+            <w:r>
+              <w:rPr>
+                <w:rFonts w:ascii="TH SarabunPSK" w:hAnsi="TH SarabunPSK" w:cs="TH SarabunPSK"/>
+                <w:noProof/>
+                <w:sz w:val="32"/>
+                <w:szCs w:val="32"/>
+                <w:lang w:bidi="th-TH"/>
+              </w:rPr>
+              <w:drawing>
+                <wp:inline distT="0" distB="0" distL="0" distR="0" wp14:anchorId="0F9A2F5C" wp14:editId="3EAF3760">
+                  <wp:extent cx="2326571" cy="1143000"/>
+                  <wp:effectExtent l="0" t="0" r="0" b="0"/>
+                  <wp:docPr id="562923654" name="รูปภาพ 11" descr="รูปภาพประกอบด้วย ข้อความ, ภาพหน้าจอ, ซอฟต์แวร์, ออกแบบ&#10;&#10;คำอธิบายที่สร้างโดยอัตโนมัติ"/>
+                  <wp:cNvGraphicFramePr>
+                    <a:graphicFrameLocks xmlns:a="http://schemas.openxmlformats.org/drawingml/2006/main" noChangeAspect="1"/>
+                  </wp:cNvGraphicFramePr>
+                  <a:graphic xmlns:a="http://schemas.openxmlformats.org/drawingml/2006/main">
+                    <a:graphicData uri="http://schemas.openxmlformats.org/drawingml/2006/picture">
+                      <pic:pic xmlns:pic="http://schemas.openxmlformats.org/drawingml/2006/picture">
+                        <pic:nvPicPr>
+                          <pic:cNvPr id="562923654" name="รูปภาพ 11" descr="รูปภาพประกอบด้วย ข้อความ, ภาพหน้าจอ, ซอฟต์แวร์, ออกแบบ&#10;&#10;คำอธิบายที่สร้างโดยอัตโนมัติ"/>
+                          <pic:cNvPicPr/>
+                        </pic:nvPicPr>
+                        <pic:blipFill>
+                          <a:blip r:embed="rId19" cstate="print">
+                            <a:extLst>
+                              <a:ext uri="{28A0092B-C50C-407E-A947-70E740481C1C}">
+                                <a14:useLocalDpi xmlns:a14="http://schemas.microsoft.com/office/drawing/2010/main" val="0"/>
+                              </a:ext>
+                            </a:extLst>
+                          </a:blip>
+                          <a:stretch>
+                            <a:fillRect/>
+                          </a:stretch>
+                        </pic:blipFill>
+                        <pic:spPr>
+                          <a:xfrm>
+                            <a:off x="0" y="0"/>
+                            <a:ext cx="2326571" cy="1143000"/>
+                          </a:xfrm>
+                          <a:prstGeom prst="rect">
+                            <a:avLst/>
+                          </a:prstGeom>
+                        </pic:spPr>
+                      </pic:pic>
+                    </a:graphicData>
+                  </a:graphic>
+                </wp:inline>
+              </w:drawing>
+            </w:r>
           </w:p>
         </w:tc>
         <w:tc>
@@ -11379,13 +12232,23 @@
           </w:tcPr>
           <w:p>
             <w:pPr>
-              <w:rPr>
-                <w:rFonts w:ascii="TH SarabunPSK" w:hAnsi="TH SarabunPSK" w:cs="TH SarabunPSK"/>
-                <w:sz w:val="32"/>
-                <w:szCs w:val="32"/>
-                <w:lang w:bidi="th-TH"/>
-              </w:rPr>
-            </w:pPr>
+              <w:jc w:val="center"/>
+              <w:rPr>
+                <w:rFonts w:ascii="TH SarabunPSK" w:hAnsi="TH SarabunPSK" w:cs="TH SarabunPSK"/>
+                <w:sz w:val="32"/>
+                <w:szCs w:val="32"/>
+                <w:lang w:bidi="th-TH"/>
+              </w:rPr>
+            </w:pPr>
+            <w:r>
+              <w:rPr>
+                <w:rFonts w:ascii="TH SarabunPSK" w:hAnsi="TH SarabunPSK" w:cs="TH SarabunPSK"/>
+                <w:sz w:val="32"/>
+                <w:szCs w:val="32"/>
+                <w:lang w:bidi="th-TH"/>
+              </w:rPr>
+              <w:t>Pass</w:t>
+            </w:r>
           </w:p>
         </w:tc>
         <w:tc>
@@ -11904,16 +12767,7 @@
                 <w:szCs w:val="32"/>
                 <w:lang w:bidi="th-TH"/>
               </w:rPr>
-              <w:t xml:space="preserve"> </w:t>
-            </w:r>
-            <w:r>
-              <w:rPr>
-                <w:rFonts w:ascii="TH SarabunPSK" w:hAnsi="TH SarabunPSK" w:cs="TH SarabunPSK" w:hint="cs"/>
-                <w:sz w:val="32"/>
-                <w:szCs w:val="32"/>
-                <w:lang w:bidi="th-TH"/>
-              </w:rPr>
-              <w:t>Registration</w:t>
+              <w:t xml:space="preserve"> Registration</w:t>
             </w:r>
           </w:p>
         </w:tc>
@@ -11931,6 +12785,56 @@
                 <w:lang w:bidi="th-TH"/>
               </w:rPr>
             </w:pPr>
+            <w:r>
+              <w:rPr>
+                <w:rFonts w:ascii="TH SarabunPSK" w:hAnsi="TH SarabunPSK" w:cs="TH SarabunPSK"/>
+                <w:noProof/>
+                <w:sz w:val="32"/>
+                <w:szCs w:val="32"/>
+                <w:lang w:bidi="th-TH"/>
+              </w:rPr>
+              <w:drawing>
+                <wp:inline distT="0" distB="0" distL="0" distR="0" wp14:anchorId="389D75C8" wp14:editId="68707E6E">
+                  <wp:extent cx="2326571" cy="1143000"/>
+                  <wp:effectExtent l="0" t="0" r="0" b="0"/>
+                  <wp:docPr id="405040005" name="รูปภาพ 12" descr="รูปภาพประกอบด้วย ข้อความ, ภาพหน้าจอ, ซอฟต์แวร์, ออกแบบ&#10;&#10;คำอธิบายที่สร้างโดยอัตโนมัติ"/>
+                  <wp:cNvGraphicFramePr>
+                    <a:graphicFrameLocks xmlns:a="http://schemas.openxmlformats.org/drawingml/2006/main" noChangeAspect="1"/>
+                  </wp:cNvGraphicFramePr>
+                  <a:graphic xmlns:a="http://schemas.openxmlformats.org/drawingml/2006/main">
+                    <a:graphicData uri="http://schemas.openxmlformats.org/drawingml/2006/picture">
+                      <pic:pic xmlns:pic="http://schemas.openxmlformats.org/drawingml/2006/picture">
+                        <pic:nvPicPr>
+                          <pic:cNvPr id="405040005" name="รูปภาพ 12" descr="รูปภาพประกอบด้วย ข้อความ, ภาพหน้าจอ, ซอฟต์แวร์, ออกแบบ&#10;&#10;คำอธิบายที่สร้างโดยอัตโนมัติ"/>
+                          <pic:cNvPicPr/>
+                        </pic:nvPicPr>
+                        <pic:blipFill>
+                          <a:blip r:embed="rId17" cstate="print">
+                            <a:extLst>
+                              <a:ext uri="{28A0092B-C50C-407E-A947-70E740481C1C}">
+                                <a14:useLocalDpi xmlns:a14="http://schemas.microsoft.com/office/drawing/2010/main" val="0"/>
+                              </a:ext>
+                            </a:extLst>
+                          </a:blip>
+                          <a:stretch>
+                            <a:fillRect/>
+                          </a:stretch>
+                        </pic:blipFill>
+                        <pic:spPr>
+                          <a:xfrm>
+                            <a:off x="0" y="0"/>
+                            <a:ext cx="2326571" cy="1143000"/>
+                          </a:xfrm>
+                          <a:prstGeom prst="rect">
+                            <a:avLst/>
+                          </a:prstGeom>
+                        </pic:spPr>
+                      </pic:pic>
+                    </a:graphicData>
+                  </a:graphic>
+                </wp:inline>
+              </w:drawing>
+            </w:r>
           </w:p>
         </w:tc>
         <w:tc>
@@ -11939,13 +12843,23 @@
           </w:tcPr>
           <w:p>
             <w:pPr>
-              <w:rPr>
-                <w:rFonts w:ascii="TH SarabunPSK" w:hAnsi="TH SarabunPSK" w:cs="TH SarabunPSK"/>
-                <w:sz w:val="32"/>
-                <w:szCs w:val="32"/>
-                <w:lang w:bidi="th-TH"/>
-              </w:rPr>
-            </w:pPr>
+              <w:jc w:val="center"/>
+              <w:rPr>
+                <w:rFonts w:ascii="TH SarabunPSK" w:hAnsi="TH SarabunPSK" w:cs="TH SarabunPSK"/>
+                <w:sz w:val="32"/>
+                <w:szCs w:val="32"/>
+                <w:lang w:bidi="th-TH"/>
+              </w:rPr>
+            </w:pPr>
+            <w:r>
+              <w:rPr>
+                <w:rFonts w:ascii="TH SarabunPSK" w:hAnsi="TH SarabunPSK" w:cs="TH SarabunPSK"/>
+                <w:sz w:val="32"/>
+                <w:szCs w:val="32"/>
+                <w:lang w:bidi="th-TH"/>
+              </w:rPr>
+              <w:t>Pass</w:t>
+            </w:r>
           </w:p>
         </w:tc>
         <w:tc>
@@ -11986,6 +12900,7 @@
                 <w:szCs w:val="32"/>
                 <w:lang w:bidi="th-TH"/>
               </w:rPr>
+              <w:lastRenderedPageBreak/>
               <w:t>2</w:t>
             </w:r>
           </w:p>
@@ -12064,7 +12979,7 @@
           </w:p>
           <w:p>
             <w:pPr>
-              <w:pStyle w:val="ListParagraph"/>
+              <w:pStyle w:val="a7"/>
               <w:numPr>
                 <w:ilvl w:val="0"/>
                 <w:numId w:val="17"/>
@@ -12139,7 +13054,7 @@
           </w:p>
           <w:p>
             <w:pPr>
-              <w:pStyle w:val="ListParagraph"/>
+              <w:pStyle w:val="a7"/>
               <w:numPr>
                 <w:ilvl w:val="0"/>
                 <w:numId w:val="17"/>
@@ -12205,7 +13120,7 @@
           </w:p>
           <w:p>
             <w:pPr>
-              <w:pStyle w:val="ListParagraph"/>
+              <w:pStyle w:val="a7"/>
               <w:numPr>
                 <w:ilvl w:val="0"/>
                 <w:numId w:val="17"/>
@@ -12269,7 +13184,7 @@
           </w:p>
           <w:p>
             <w:pPr>
-              <w:pStyle w:val="ListParagraph"/>
+              <w:pStyle w:val="a7"/>
               <w:numPr>
                 <w:ilvl w:val="0"/>
                 <w:numId w:val="17"/>
@@ -12290,7 +13205,6 @@
                 <w:cs/>
                 <w:lang w:bidi="th-TH"/>
               </w:rPr>
-              <w:lastRenderedPageBreak/>
               <w:t xml:space="preserve">กรอกข้อมูลที่ช่อง </w:t>
             </w:r>
             <w:r>
@@ -12373,7 +13287,7 @@
           </w:p>
           <w:p>
             <w:pPr>
-              <w:pStyle w:val="ListParagraph"/>
+              <w:pStyle w:val="a7"/>
               <w:numPr>
                 <w:ilvl w:val="0"/>
                 <w:numId w:val="17"/>
@@ -12438,7 +13352,6 @@
                 <w:cs/>
                 <w:lang w:bidi="th-TH"/>
               </w:rPr>
-              <w:lastRenderedPageBreak/>
               <w:t xml:space="preserve">อยู่ที่หน้า </w:t>
             </w:r>
             <w:r>
@@ -12504,6 +13417,56 @@
                 <w:lang w:bidi="th-TH"/>
               </w:rPr>
             </w:pPr>
+            <w:r>
+              <w:rPr>
+                <w:rFonts w:ascii="TH SarabunPSK" w:hAnsi="TH SarabunPSK" w:cs="TH SarabunPSK"/>
+                <w:noProof/>
+                <w:sz w:val="32"/>
+                <w:szCs w:val="32"/>
+                <w:lang w:bidi="th-TH"/>
+              </w:rPr>
+              <w:drawing>
+                <wp:inline distT="0" distB="0" distL="0" distR="0" wp14:anchorId="37D11A55" wp14:editId="71FBEAED">
+                  <wp:extent cx="2326571" cy="1143000"/>
+                  <wp:effectExtent l="0" t="0" r="0" b="0"/>
+                  <wp:docPr id="2129755244" name="รูปภาพ 13" descr="รูปภาพประกอบด้วย ข้อความ, ภาพหน้าจอ, ซอฟต์แวร์, ออกแบบ&#10;&#10;คำอธิบายที่สร้างโดยอัตโนมัติ"/>
+                  <wp:cNvGraphicFramePr>
+                    <a:graphicFrameLocks xmlns:a="http://schemas.openxmlformats.org/drawingml/2006/main" noChangeAspect="1"/>
+                  </wp:cNvGraphicFramePr>
+                  <a:graphic xmlns:a="http://schemas.openxmlformats.org/drawingml/2006/main">
+                    <a:graphicData uri="http://schemas.openxmlformats.org/drawingml/2006/picture">
+                      <pic:pic xmlns:pic="http://schemas.openxmlformats.org/drawingml/2006/picture">
+                        <pic:nvPicPr>
+                          <pic:cNvPr id="2129755244" name="รูปภาพ 13" descr="รูปภาพประกอบด้วย ข้อความ, ภาพหน้าจอ, ซอฟต์แวร์, ออกแบบ&#10;&#10;คำอธิบายที่สร้างโดยอัตโนมัติ"/>
+                          <pic:cNvPicPr/>
+                        </pic:nvPicPr>
+                        <pic:blipFill>
+                          <a:blip r:embed="rId20" cstate="print">
+                            <a:extLst>
+                              <a:ext uri="{28A0092B-C50C-407E-A947-70E740481C1C}">
+                                <a14:useLocalDpi xmlns:a14="http://schemas.microsoft.com/office/drawing/2010/main" val="0"/>
+                              </a:ext>
+                            </a:extLst>
+                          </a:blip>
+                          <a:stretch>
+                            <a:fillRect/>
+                          </a:stretch>
+                        </pic:blipFill>
+                        <pic:spPr>
+                          <a:xfrm>
+                            <a:off x="0" y="0"/>
+                            <a:ext cx="2326571" cy="1143000"/>
+                          </a:xfrm>
+                          <a:prstGeom prst="rect">
+                            <a:avLst/>
+                          </a:prstGeom>
+                        </pic:spPr>
+                      </pic:pic>
+                    </a:graphicData>
+                  </a:graphic>
+                </wp:inline>
+              </w:drawing>
+            </w:r>
           </w:p>
         </w:tc>
         <w:tc>
@@ -12512,13 +13475,23 @@
           </w:tcPr>
           <w:p>
             <w:pPr>
-              <w:rPr>
-                <w:rFonts w:ascii="TH SarabunPSK" w:hAnsi="TH SarabunPSK" w:cs="TH SarabunPSK"/>
-                <w:sz w:val="32"/>
-                <w:szCs w:val="32"/>
-                <w:lang w:bidi="th-TH"/>
-              </w:rPr>
-            </w:pPr>
+              <w:jc w:val="center"/>
+              <w:rPr>
+                <w:rFonts w:ascii="TH SarabunPSK" w:hAnsi="TH SarabunPSK" w:cs="TH SarabunPSK"/>
+                <w:sz w:val="32"/>
+                <w:szCs w:val="32"/>
+                <w:lang w:bidi="th-TH"/>
+              </w:rPr>
+            </w:pPr>
+            <w:r>
+              <w:rPr>
+                <w:rFonts w:ascii="TH SarabunPSK" w:hAnsi="TH SarabunPSK" w:cs="TH SarabunPSK"/>
+                <w:sz w:val="32"/>
+                <w:szCs w:val="32"/>
+                <w:lang w:bidi="th-TH"/>
+              </w:rPr>
+              <w:t>Pass</w:t>
+            </w:r>
           </w:p>
         </w:tc>
         <w:tc>
@@ -13037,16 +14010,7 @@
                 <w:szCs w:val="32"/>
                 <w:lang w:bidi="th-TH"/>
               </w:rPr>
-              <w:t xml:space="preserve"> </w:t>
-            </w:r>
-            <w:r>
-              <w:rPr>
-                <w:rFonts w:ascii="TH SarabunPSK" w:hAnsi="TH SarabunPSK" w:cs="TH SarabunPSK" w:hint="cs"/>
-                <w:sz w:val="32"/>
-                <w:szCs w:val="32"/>
-                <w:lang w:bidi="th-TH"/>
-              </w:rPr>
-              <w:t>Registration</w:t>
+              <w:t xml:space="preserve"> Registration</w:t>
             </w:r>
           </w:p>
         </w:tc>
@@ -13064,6 +14028,56 @@
                 <w:lang w:bidi="th-TH"/>
               </w:rPr>
             </w:pPr>
+            <w:r>
+              <w:rPr>
+                <w:rFonts w:ascii="TH SarabunPSK" w:hAnsi="TH SarabunPSK" w:cs="TH SarabunPSK"/>
+                <w:noProof/>
+                <w:sz w:val="32"/>
+                <w:szCs w:val="32"/>
+                <w:lang w:bidi="th-TH"/>
+              </w:rPr>
+              <w:drawing>
+                <wp:inline distT="0" distB="0" distL="0" distR="0" wp14:anchorId="390702C0" wp14:editId="1B6AF9C0">
+                  <wp:extent cx="2326571" cy="1143000"/>
+                  <wp:effectExtent l="0" t="0" r="0" b="0"/>
+                  <wp:docPr id="106313806" name="รูปภาพ 14" descr="รูปภาพประกอบด้วย ข้อความ, ภาพหน้าจอ, ซอฟต์แวร์, ออกแบบ&#10;&#10;คำอธิบายที่สร้างโดยอัตโนมัติ"/>
+                  <wp:cNvGraphicFramePr>
+                    <a:graphicFrameLocks xmlns:a="http://schemas.openxmlformats.org/drawingml/2006/main" noChangeAspect="1"/>
+                  </wp:cNvGraphicFramePr>
+                  <a:graphic xmlns:a="http://schemas.openxmlformats.org/drawingml/2006/main">
+                    <a:graphicData uri="http://schemas.openxmlformats.org/drawingml/2006/picture">
+                      <pic:pic xmlns:pic="http://schemas.openxmlformats.org/drawingml/2006/picture">
+                        <pic:nvPicPr>
+                          <pic:cNvPr id="106313806" name="รูปภาพ 14" descr="รูปภาพประกอบด้วย ข้อความ, ภาพหน้าจอ, ซอฟต์แวร์, ออกแบบ&#10;&#10;คำอธิบายที่สร้างโดยอัตโนมัติ"/>
+                          <pic:cNvPicPr/>
+                        </pic:nvPicPr>
+                        <pic:blipFill>
+                          <a:blip r:embed="rId17" cstate="print">
+                            <a:extLst>
+                              <a:ext uri="{28A0092B-C50C-407E-A947-70E740481C1C}">
+                                <a14:useLocalDpi xmlns:a14="http://schemas.microsoft.com/office/drawing/2010/main" val="0"/>
+                              </a:ext>
+                            </a:extLst>
+                          </a:blip>
+                          <a:stretch>
+                            <a:fillRect/>
+                          </a:stretch>
+                        </pic:blipFill>
+                        <pic:spPr>
+                          <a:xfrm>
+                            <a:off x="0" y="0"/>
+                            <a:ext cx="2326571" cy="1143000"/>
+                          </a:xfrm>
+                          <a:prstGeom prst="rect">
+                            <a:avLst/>
+                          </a:prstGeom>
+                        </pic:spPr>
+                      </pic:pic>
+                    </a:graphicData>
+                  </a:graphic>
+                </wp:inline>
+              </w:drawing>
+            </w:r>
           </w:p>
         </w:tc>
         <w:tc>
@@ -13072,13 +14086,23 @@
           </w:tcPr>
           <w:p>
             <w:pPr>
-              <w:rPr>
-                <w:rFonts w:ascii="TH SarabunPSK" w:hAnsi="TH SarabunPSK" w:cs="TH SarabunPSK"/>
-                <w:sz w:val="32"/>
-                <w:szCs w:val="32"/>
-                <w:lang w:bidi="th-TH"/>
-              </w:rPr>
-            </w:pPr>
+              <w:jc w:val="center"/>
+              <w:rPr>
+                <w:rFonts w:ascii="TH SarabunPSK" w:hAnsi="TH SarabunPSK" w:cs="TH SarabunPSK"/>
+                <w:sz w:val="32"/>
+                <w:szCs w:val="32"/>
+                <w:lang w:bidi="th-TH"/>
+              </w:rPr>
+            </w:pPr>
+            <w:r>
+              <w:rPr>
+                <w:rFonts w:ascii="TH SarabunPSK" w:hAnsi="TH SarabunPSK" w:cs="TH SarabunPSK"/>
+                <w:sz w:val="32"/>
+                <w:szCs w:val="32"/>
+                <w:lang w:bidi="th-TH"/>
+              </w:rPr>
+              <w:t>Pass</w:t>
+            </w:r>
           </w:p>
         </w:tc>
         <w:tc>
@@ -13197,7 +14221,7 @@
           </w:p>
           <w:p>
             <w:pPr>
-              <w:pStyle w:val="ListParagraph"/>
+              <w:pStyle w:val="a7"/>
               <w:numPr>
                 <w:ilvl w:val="0"/>
                 <w:numId w:val="18"/>
@@ -13272,7 +14296,7 @@
           </w:p>
           <w:p>
             <w:pPr>
-              <w:pStyle w:val="ListParagraph"/>
+              <w:pStyle w:val="a7"/>
               <w:numPr>
                 <w:ilvl w:val="0"/>
                 <w:numId w:val="18"/>
@@ -13338,7 +14362,7 @@
           </w:p>
           <w:p>
             <w:pPr>
-              <w:pStyle w:val="ListParagraph"/>
+              <w:pStyle w:val="a7"/>
               <w:numPr>
                 <w:ilvl w:val="0"/>
                 <w:numId w:val="18"/>
@@ -13402,7 +14426,7 @@
           </w:p>
           <w:p>
             <w:pPr>
-              <w:pStyle w:val="ListParagraph"/>
+              <w:pStyle w:val="a7"/>
               <w:numPr>
                 <w:ilvl w:val="0"/>
                 <w:numId w:val="18"/>
@@ -13505,7 +14529,7 @@
           </w:p>
           <w:p>
             <w:pPr>
-              <w:pStyle w:val="ListParagraph"/>
+              <w:pStyle w:val="a7"/>
               <w:numPr>
                 <w:ilvl w:val="0"/>
                 <w:numId w:val="18"/>
@@ -13567,7 +14591,7 @@
           </w:p>
           <w:p>
             <w:pPr>
-              <w:pStyle w:val="ListParagraph"/>
+              <w:pStyle w:val="a7"/>
               <w:numPr>
                 <w:ilvl w:val="0"/>
                 <w:numId w:val="18"/>
@@ -13669,34 +14693,7 @@
                 <w:szCs w:val="32"/>
                 <w:lang w:bidi="th-TH"/>
               </w:rPr>
-              <w:t>Ple</w:t>
-            </w:r>
-            <w:r>
-              <w:rPr>
-                <w:rFonts w:ascii="TH SarabunPSK" w:hAnsi="TH SarabunPSK" w:cs="TH SarabunPSK" w:hint="cs"/>
-                <w:sz w:val="32"/>
-                <w:szCs w:val="32"/>
-                <w:lang w:bidi="th-TH"/>
-              </w:rPr>
-              <w:t>ase enter a valid phone number</w:t>
-            </w:r>
-            <w:r>
-              <w:rPr>
-                <w:rFonts w:ascii="TH SarabunPSK" w:hAnsi="TH SarabunPSK" w:cs="TH SarabunPSK" w:hint="cs"/>
-                <w:sz w:val="32"/>
-                <w:szCs w:val="32"/>
-                <w:lang w:bidi="th-TH"/>
-              </w:rPr>
-              <w:t xml:space="preserve">, </w:t>
-            </w:r>
-            <w:r>
-              <w:rPr>
-                <w:rFonts w:ascii="TH SarabunPSK" w:hAnsi="TH SarabunPSK" w:cs="TH SarabunPSK" w:hint="cs"/>
-                <w:sz w:val="32"/>
-                <w:szCs w:val="32"/>
-                <w:lang w:bidi="th-TH"/>
-              </w:rPr>
-              <w:t>e</w:t>
+              <w:t>Please enter a valid phone number, e</w:t>
             </w:r>
             <w:r>
               <w:rPr>
@@ -13734,16 +14731,7 @@
                 <w:szCs w:val="32"/>
                 <w:lang w:bidi="th-TH"/>
               </w:rPr>
-              <w:t>,</w:t>
-            </w:r>
-            <w:r>
-              <w:rPr>
-                <w:rFonts w:ascii="TH SarabunPSK" w:hAnsi="TH SarabunPSK" w:cs="TH SarabunPSK" w:hint="cs"/>
-                <w:sz w:val="32"/>
-                <w:szCs w:val="32"/>
-                <w:lang w:bidi="th-TH"/>
-              </w:rPr>
-              <w:t xml:space="preserve"> 081</w:t>
+              <w:t>, 081</w:t>
             </w:r>
             <w:r>
               <w:rPr>
@@ -13829,17 +14817,7 @@
                 <w:cs/>
                 <w:lang w:bidi="th-TH"/>
               </w:rPr>
-              <w:t>)</w:t>
-            </w:r>
-            <w:r>
-              <w:rPr>
-                <w:rFonts w:ascii="TH SarabunPSK" w:hAnsi="TH SarabunPSK" w:cs="TH SarabunPSK" w:hint="cs"/>
-                <w:sz w:val="32"/>
-                <w:szCs w:val="32"/>
-                <w:cs/>
-                <w:lang w:bidi="th-TH"/>
-              </w:rPr>
-              <w:t>”</w:t>
+              <w:t>)”</w:t>
             </w:r>
           </w:p>
         </w:tc>
@@ -13857,6 +14835,56 @@
                 <w:lang w:bidi="th-TH"/>
               </w:rPr>
             </w:pPr>
+            <w:r>
+              <w:rPr>
+                <w:rFonts w:ascii="TH SarabunPSK" w:hAnsi="TH SarabunPSK" w:cs="TH SarabunPSK"/>
+                <w:noProof/>
+                <w:sz w:val="32"/>
+                <w:szCs w:val="32"/>
+                <w:lang w:bidi="th-TH"/>
+              </w:rPr>
+              <w:drawing>
+                <wp:inline distT="0" distB="0" distL="0" distR="0" wp14:anchorId="5A3C2586" wp14:editId="4C2DFDB5">
+                  <wp:extent cx="2326571" cy="1143000"/>
+                  <wp:effectExtent l="0" t="0" r="0" b="0"/>
+                  <wp:docPr id="812399509" name="รูปภาพ 15" descr="รูปภาพประกอบด้วย ข้อความ, ภาพหน้าจอ, ซอฟต์แวร์, ออกแบบ&#10;&#10;คำอธิบายที่สร้างโดยอัตโนมัติ"/>
+                  <wp:cNvGraphicFramePr>
+                    <a:graphicFrameLocks xmlns:a="http://schemas.openxmlformats.org/drawingml/2006/main" noChangeAspect="1"/>
+                  </wp:cNvGraphicFramePr>
+                  <a:graphic xmlns:a="http://schemas.openxmlformats.org/drawingml/2006/main">
+                    <a:graphicData uri="http://schemas.openxmlformats.org/drawingml/2006/picture">
+                      <pic:pic xmlns:pic="http://schemas.openxmlformats.org/drawingml/2006/picture">
+                        <pic:nvPicPr>
+                          <pic:cNvPr id="812399509" name="รูปภาพ 15" descr="รูปภาพประกอบด้วย ข้อความ, ภาพหน้าจอ, ซอฟต์แวร์, ออกแบบ&#10;&#10;คำอธิบายที่สร้างโดยอัตโนมัติ"/>
+                          <pic:cNvPicPr/>
+                        </pic:nvPicPr>
+                        <pic:blipFill>
+                          <a:blip r:embed="rId21" cstate="print">
+                            <a:extLst>
+                              <a:ext uri="{28A0092B-C50C-407E-A947-70E740481C1C}">
+                                <a14:useLocalDpi xmlns:a14="http://schemas.microsoft.com/office/drawing/2010/main" val="0"/>
+                              </a:ext>
+                            </a:extLst>
+                          </a:blip>
+                          <a:stretch>
+                            <a:fillRect/>
+                          </a:stretch>
+                        </pic:blipFill>
+                        <pic:spPr>
+                          <a:xfrm>
+                            <a:off x="0" y="0"/>
+                            <a:ext cx="2326571" cy="1143000"/>
+                          </a:xfrm>
+                          <a:prstGeom prst="rect">
+                            <a:avLst/>
+                          </a:prstGeom>
+                        </pic:spPr>
+                      </pic:pic>
+                    </a:graphicData>
+                  </a:graphic>
+                </wp:inline>
+              </w:drawing>
+            </w:r>
           </w:p>
         </w:tc>
         <w:tc>
@@ -13865,13 +14893,23 @@
           </w:tcPr>
           <w:p>
             <w:pPr>
-              <w:rPr>
-                <w:rFonts w:ascii="TH SarabunPSK" w:hAnsi="TH SarabunPSK" w:cs="TH SarabunPSK"/>
-                <w:sz w:val="32"/>
-                <w:szCs w:val="32"/>
-                <w:lang w:bidi="th-TH"/>
-              </w:rPr>
-            </w:pPr>
+              <w:jc w:val="center"/>
+              <w:rPr>
+                <w:rFonts w:ascii="TH SarabunPSK" w:hAnsi="TH SarabunPSK" w:cs="TH SarabunPSK"/>
+                <w:sz w:val="32"/>
+                <w:szCs w:val="32"/>
+                <w:lang w:bidi="th-TH"/>
+              </w:rPr>
+            </w:pPr>
+            <w:r>
+              <w:rPr>
+                <w:rFonts w:ascii="TH SarabunPSK" w:hAnsi="TH SarabunPSK" w:cs="TH SarabunPSK" w:hint="cs"/>
+                <w:sz w:val="32"/>
+                <w:szCs w:val="32"/>
+                <w:lang w:bidi="th-TH"/>
+              </w:rPr>
+              <w:t>Fail</w:t>
+            </w:r>
           </w:p>
         </w:tc>
         <w:tc>
@@ -13881,12 +14919,51 @@
           <w:p>
             <w:pPr>
               <w:rPr>
-                <w:rFonts w:ascii="TH SarabunPSK" w:hAnsi="TH SarabunPSK" w:cs="TH SarabunPSK"/>
-                <w:sz w:val="32"/>
-                <w:szCs w:val="32"/>
-                <w:lang w:bidi="th-TH"/>
-              </w:rPr>
-            </w:pPr>
+                <w:rFonts w:ascii="TH SarabunPSK" w:hAnsi="TH SarabunPSK" w:cs="TH SarabunPSK" w:hint="cs"/>
+                <w:sz w:val="32"/>
+                <w:szCs w:val="32"/>
+                <w:lang w:bidi="th-TH"/>
+              </w:rPr>
+            </w:pPr>
+            <w:r>
+              <w:rPr>
+                <w:rFonts w:ascii="TH SarabunPSK" w:hAnsi="TH SarabunPSK" w:cs="TH SarabunPSK" w:hint="cs"/>
+                <w:sz w:val="32"/>
+                <w:szCs w:val="32"/>
+                <w:lang w:bidi="th-TH"/>
+              </w:rPr>
+              <w:t>Fail</w:t>
+            </w:r>
+            <w:r>
+              <w:rPr>
+                <w:rFonts w:ascii="TH SarabunPSK" w:hAnsi="TH SarabunPSK" w:cs="TH SarabunPSK" w:hint="cs"/>
+                <w:sz w:val="32"/>
+                <w:szCs w:val="32"/>
+                <w:cs/>
+                <w:lang w:bidi="th-TH"/>
+              </w:rPr>
+              <w:t xml:space="preserve"> เนื่องจากมีการแส</w:t>
+            </w:r>
+            <w:r>
+              <w:rPr>
+                <w:rFonts w:ascii="TH SarabunPSK" w:hAnsi="TH SarabunPSK" w:cs="TH SarabunPSK" w:hint="cs"/>
+                <w:sz w:val="32"/>
+                <w:szCs w:val="32"/>
+                <w:cs/>
+                <w:lang w:bidi="th-TH"/>
+              </w:rPr>
+              <w:t>ด</w:t>
+            </w:r>
+            <w:r>
+              <w:rPr>
+                <w:rFonts w:ascii="TH SarabunPSK" w:hAnsi="TH SarabunPSK" w:cs="TH SarabunPSK" w:hint="cs"/>
+                <w:sz w:val="32"/>
+                <w:szCs w:val="32"/>
+                <w:cs/>
+                <w:lang w:bidi="th-TH"/>
+              </w:rPr>
+              <w:t>งข้อความไม่ครบ</w:t>
+            </w:r>
           </w:p>
         </w:tc>
       </w:tr>
@@ -13908,6 +14985,7 @@
           <w:szCs w:val="32"/>
           <w:lang w:bidi="th-TH"/>
         </w:rPr>
+        <w:lastRenderedPageBreak/>
         <w:t>5</w:t>
       </w:r>
       <w:r>
@@ -13942,7 +15020,7 @@
     </w:p>
     <w:tbl>
       <w:tblPr>
-        <w:tblStyle w:val="TableGrid"/>
+        <w:tblStyle w:val="a8"/>
         <w:tblW w:w="14150" w:type="dxa"/>
         <w:tblInd w:w="-635" w:type="dxa"/>
         <w:tblLook w:val="04A0" w:firstRow="1" w:lastRow="0" w:firstColumn="1" w:lastColumn="0" w:noHBand="0" w:noVBand="1"/>
@@ -14270,16 +15348,7 @@
                 <w:szCs w:val="32"/>
                 <w:lang w:bidi="th-TH"/>
               </w:rPr>
-              <w:t>0</w:t>
-            </w:r>
-            <w:r>
-              <w:rPr>
-                <w:rFonts w:ascii="TH SarabunPSK" w:hAnsi="TH SarabunPSK" w:cs="TH SarabunPSK"/>
-                <w:sz w:val="32"/>
-                <w:szCs w:val="32"/>
-                <w:lang w:bidi="th-TH"/>
-              </w:rPr>
-              <w:t>4</w:t>
+              <w:t>04</w:t>
             </w:r>
             <w:r>
               <w:rPr>
@@ -14324,17 +15393,7 @@
                 <w:cs/>
                 <w:lang w:bidi="th-TH"/>
               </w:rPr>
-              <w:t>ลงทะเบียนเข้า</w:t>
-            </w:r>
-            <w:r>
-              <w:rPr>
-                <w:rFonts w:ascii="TH SarabunPSK" w:hAnsi="TH SarabunPSK" w:cs="TH SarabunPSK" w:hint="cs"/>
-                <w:sz w:val="32"/>
-                <w:szCs w:val="32"/>
-                <w:cs/>
-                <w:lang w:bidi="th-TH"/>
-              </w:rPr>
-              <w:t>ร่วม</w:t>
+              <w:t>ลงทะเบียนเข้าร่วม</w:t>
             </w:r>
             <w:r>
               <w:rPr>
@@ -14364,13 +15423,22 @@
           </w:tcPr>
           <w:p>
             <w:pPr>
-              <w:rPr>
-                <w:rFonts w:ascii="TH SarabunPSK" w:hAnsi="TH SarabunPSK" w:cs="TH SarabunPSK"/>
-                <w:sz w:val="32"/>
-                <w:szCs w:val="32"/>
-                <w:lang w:bidi="th-TH"/>
-              </w:rPr>
-            </w:pPr>
+              <w:jc w:val="center"/>
+              <w:rPr>
+                <w:rFonts w:ascii="TH SarabunPSK" w:hAnsi="TH SarabunPSK" w:cs="TH SarabunPSK"/>
+                <w:sz w:val="32"/>
+                <w:szCs w:val="32"/>
+                <w:lang w:bidi="th-TH"/>
+              </w:rPr>
+            </w:pPr>
+            <w:r>
+              <w:rPr>
+                <w:rFonts w:ascii="TH SarabunPSK" w:hAnsi="TH SarabunPSK" w:cs="TH SarabunPSK" w:hint="cs"/>
+                <w:sz w:val="32"/>
+                <w:szCs w:val="32"/>
+              </w:rPr>
+              <w:t>3</w:t>
+            </w:r>
           </w:p>
         </w:tc>
         <w:tc>
@@ -14379,13 +15447,22 @@
           </w:tcPr>
           <w:p>
             <w:pPr>
-              <w:rPr>
-                <w:rFonts w:ascii="TH SarabunPSK" w:hAnsi="TH SarabunPSK" w:cs="TH SarabunPSK"/>
-                <w:sz w:val="32"/>
-                <w:szCs w:val="32"/>
-                <w:lang w:bidi="th-TH"/>
-              </w:rPr>
-            </w:pPr>
+              <w:jc w:val="center"/>
+              <w:rPr>
+                <w:rFonts w:ascii="TH SarabunPSK" w:hAnsi="TH SarabunPSK" w:cs="TH SarabunPSK"/>
+                <w:sz w:val="32"/>
+                <w:szCs w:val="32"/>
+                <w:lang w:bidi="th-TH"/>
+              </w:rPr>
+            </w:pPr>
+            <w:r>
+              <w:rPr>
+                <w:rFonts w:ascii="TH SarabunPSK" w:hAnsi="TH SarabunPSK" w:cs="TH SarabunPSK" w:hint="cs"/>
+                <w:sz w:val="32"/>
+                <w:szCs w:val="32"/>
+              </w:rPr>
+              <w:t>3</w:t>
+            </w:r>
           </w:p>
         </w:tc>
         <w:tc>
@@ -14394,6 +15471,7 @@
           </w:tcPr>
           <w:p>
             <w:pPr>
+              <w:jc w:val="center"/>
               <w:rPr>
                 <w:rFonts w:ascii="TH SarabunPSK" w:hAnsi="TH SarabunPSK" w:cs="TH SarabunPSK"/>
                 <w:sz w:val="32"/>
@@ -14409,6 +15487,7 @@
           </w:tcPr>
           <w:p>
             <w:pPr>
+              <w:jc w:val="center"/>
               <w:rPr>
                 <w:rFonts w:ascii="TH SarabunPSK" w:hAnsi="TH SarabunPSK" w:cs="TH SarabunPSK"/>
                 <w:sz w:val="32"/>
@@ -14424,6 +15503,7 @@
           </w:tcPr>
           <w:p>
             <w:pPr>
+              <w:jc w:val="center"/>
               <w:rPr>
                 <w:rFonts w:ascii="TH SarabunPSK" w:hAnsi="TH SarabunPSK" w:cs="TH SarabunPSK"/>
                 <w:sz w:val="32"/>
@@ -14516,16 +15596,7 @@
                 <w:szCs w:val="32"/>
                 <w:lang w:bidi="th-TH"/>
               </w:rPr>
-              <w:t>0</w:t>
-            </w:r>
-            <w:r>
-              <w:rPr>
-                <w:rFonts w:ascii="TH SarabunPSK" w:hAnsi="TH SarabunPSK" w:cs="TH SarabunPSK"/>
-                <w:sz w:val="32"/>
-                <w:szCs w:val="32"/>
-                <w:lang w:bidi="th-TH"/>
-              </w:rPr>
-              <w:t>4</w:t>
+              <w:t>04</w:t>
             </w:r>
             <w:r>
               <w:rPr>
@@ -14573,17 +15644,7 @@
                 <w:cs/>
                 <w:lang w:bidi="th-TH"/>
               </w:rPr>
-              <w:t>ลงทะเบียนเข้า</w:t>
-            </w:r>
-            <w:r>
-              <w:rPr>
-                <w:rFonts w:ascii="TH SarabunPSK" w:hAnsi="TH SarabunPSK" w:cs="TH SarabunPSK" w:hint="cs"/>
-                <w:sz w:val="32"/>
-                <w:szCs w:val="32"/>
-                <w:cs/>
-                <w:lang w:bidi="th-TH"/>
-              </w:rPr>
-              <w:t>ร่วม</w:t>
+              <w:t>ลงทะเบียนเข้าร่วม</w:t>
             </w:r>
             <w:r>
               <w:rPr>
@@ -14616,13 +15677,22 @@
           </w:tcPr>
           <w:p>
             <w:pPr>
-              <w:rPr>
-                <w:rFonts w:ascii="TH SarabunPSK" w:hAnsi="TH SarabunPSK" w:cs="TH SarabunPSK"/>
-                <w:sz w:val="32"/>
-                <w:szCs w:val="32"/>
-                <w:lang w:bidi="th-TH"/>
-              </w:rPr>
-            </w:pPr>
+              <w:jc w:val="center"/>
+              <w:rPr>
+                <w:rFonts w:ascii="TH SarabunPSK" w:hAnsi="TH SarabunPSK" w:cs="TH SarabunPSK"/>
+                <w:sz w:val="32"/>
+                <w:szCs w:val="32"/>
+                <w:lang w:bidi="th-TH"/>
+              </w:rPr>
+            </w:pPr>
+            <w:r>
+              <w:rPr>
+                <w:rFonts w:ascii="TH SarabunPSK" w:hAnsi="TH SarabunPSK" w:cs="TH SarabunPSK" w:hint="cs"/>
+                <w:sz w:val="32"/>
+                <w:szCs w:val="32"/>
+              </w:rPr>
+              <w:t>7</w:t>
+            </w:r>
           </w:p>
         </w:tc>
         <w:tc>
@@ -14634,13 +15704,22 @@
           </w:tcPr>
           <w:p>
             <w:pPr>
-              <w:rPr>
-                <w:rFonts w:ascii="TH SarabunPSK" w:hAnsi="TH SarabunPSK" w:cs="TH SarabunPSK"/>
-                <w:sz w:val="32"/>
-                <w:szCs w:val="32"/>
-                <w:lang w:bidi="th-TH"/>
-              </w:rPr>
-            </w:pPr>
+              <w:jc w:val="center"/>
+              <w:rPr>
+                <w:rFonts w:ascii="TH SarabunPSK" w:hAnsi="TH SarabunPSK" w:cs="TH SarabunPSK"/>
+                <w:sz w:val="32"/>
+                <w:szCs w:val="32"/>
+                <w:lang w:bidi="th-TH"/>
+              </w:rPr>
+            </w:pPr>
+            <w:r>
+              <w:rPr>
+                <w:rFonts w:ascii="TH SarabunPSK" w:hAnsi="TH SarabunPSK" w:cs="TH SarabunPSK" w:hint="cs"/>
+                <w:sz w:val="32"/>
+                <w:szCs w:val="32"/>
+              </w:rPr>
+              <w:t>6</w:t>
+            </w:r>
           </w:p>
         </w:tc>
         <w:tc>
@@ -14652,13 +15731,22 @@
           </w:tcPr>
           <w:p>
             <w:pPr>
-              <w:rPr>
-                <w:rFonts w:ascii="TH SarabunPSK" w:hAnsi="TH SarabunPSK" w:cs="TH SarabunPSK"/>
-                <w:sz w:val="32"/>
-                <w:szCs w:val="32"/>
-                <w:lang w:bidi="th-TH"/>
-              </w:rPr>
-            </w:pPr>
+              <w:jc w:val="center"/>
+              <w:rPr>
+                <w:rFonts w:ascii="TH SarabunPSK" w:hAnsi="TH SarabunPSK" w:cs="TH SarabunPSK"/>
+                <w:sz w:val="32"/>
+                <w:szCs w:val="32"/>
+                <w:lang w:bidi="th-TH"/>
+              </w:rPr>
+            </w:pPr>
+            <w:r>
+              <w:rPr>
+                <w:rFonts w:ascii="TH SarabunPSK" w:hAnsi="TH SarabunPSK" w:cs="TH SarabunPSK" w:hint="cs"/>
+                <w:sz w:val="32"/>
+                <w:szCs w:val="32"/>
+              </w:rPr>
+              <w:t>1</w:t>
+            </w:r>
           </w:p>
         </w:tc>
         <w:tc>
@@ -14670,6 +15758,7 @@
           </w:tcPr>
           <w:p>
             <w:pPr>
+              <w:jc w:val="center"/>
               <w:rPr>
                 <w:rFonts w:ascii="TH SarabunPSK" w:hAnsi="TH SarabunPSK" w:cs="TH SarabunPSK"/>
                 <w:sz w:val="32"/>
@@ -14688,6 +15777,7 @@
           </w:tcPr>
           <w:p>
             <w:pPr>
+              <w:jc w:val="center"/>
               <w:rPr>
                 <w:rFonts w:ascii="TH SarabunPSK" w:hAnsi="TH SarabunPSK" w:cs="TH SarabunPSK"/>
                 <w:sz w:val="32"/>
@@ -14707,12 +15797,98 @@
           <w:p>
             <w:pPr>
               <w:rPr>
-                <w:rFonts w:ascii="TH SarabunPSK" w:hAnsi="TH SarabunPSK" w:cs="TH SarabunPSK"/>
-                <w:sz w:val="32"/>
-                <w:szCs w:val="32"/>
-                <w:lang w:bidi="th-TH"/>
-              </w:rPr>
-            </w:pPr>
+                <w:rFonts w:ascii="TH SarabunPSK" w:hAnsi="TH SarabunPSK" w:cs="TH SarabunPSK" w:hint="cs"/>
+                <w:sz w:val="32"/>
+                <w:szCs w:val="32"/>
+              </w:rPr>
+            </w:pPr>
+            <w:r>
+              <w:rPr>
+                <w:rFonts w:ascii="TH SarabunPSK" w:hAnsi="TH SarabunPSK" w:cs="TH SarabunPSK" w:hint="cs"/>
+                <w:sz w:val="32"/>
+                <w:szCs w:val="32"/>
+                <w:lang w:bidi="th-TH"/>
+              </w:rPr>
+              <w:t>Fail</w:t>
+            </w:r>
+            <w:r>
+              <w:rPr>
+                <w:rFonts w:ascii="TH SarabunPSK" w:hAnsi="TH SarabunPSK" w:cs="TH SarabunPSK" w:hint="cs"/>
+                <w:sz w:val="32"/>
+                <w:szCs w:val="32"/>
+                <w:cs/>
+                <w:lang w:bidi="th-TH"/>
+              </w:rPr>
+              <w:t xml:space="preserve"> 1 </w:t>
+            </w:r>
+            <w:r>
+              <w:rPr>
+                <w:rFonts w:ascii="TH SarabunPSK" w:hAnsi="TH SarabunPSK" w:cs="TH SarabunPSK" w:hint="cs"/>
+                <w:sz w:val="32"/>
+                <w:szCs w:val="32"/>
+                <w:lang w:bidi="th-TH"/>
+              </w:rPr>
+              <w:t>Test Case</w:t>
+            </w:r>
+            <w:r>
+              <w:rPr>
+                <w:rFonts w:ascii="TH SarabunPSK" w:hAnsi="TH SarabunPSK" w:cs="TH SarabunPSK" w:hint="cs"/>
+                <w:sz w:val="32"/>
+                <w:szCs w:val="32"/>
+                <w:cs/>
+                <w:lang w:bidi="th-TH"/>
+              </w:rPr>
+              <w:t xml:space="preserve"> เนื่องจาก </w:t>
+            </w:r>
+            <w:r>
+              <w:rPr>
+                <w:rFonts w:ascii="TH SarabunPSK" w:hAnsi="TH SarabunPSK" w:cs="TH SarabunPSK" w:hint="cs"/>
+                <w:sz w:val="32"/>
+                <w:szCs w:val="32"/>
+                <w:lang w:bidi="th-TH"/>
+              </w:rPr>
+              <w:t>Test Case</w:t>
+            </w:r>
+            <w:r>
+              <w:rPr>
+                <w:rFonts w:ascii="TH SarabunPSK" w:hAnsi="TH SarabunPSK" w:cs="TH SarabunPSK" w:hint="cs"/>
+                <w:sz w:val="32"/>
+                <w:szCs w:val="32"/>
+                <w:cs/>
+                <w:lang w:bidi="th-TH"/>
+              </w:rPr>
+              <w:t xml:space="preserve"> </w:t>
+            </w:r>
+            <w:r>
+              <w:rPr>
+                <w:rFonts w:ascii="TH SarabunPSK" w:hAnsi="TH SarabunPSK" w:cs="TH SarabunPSK" w:hint="cs"/>
+                <w:sz w:val="32"/>
+                <w:szCs w:val="32"/>
+                <w:cs/>
+                <w:lang w:bidi="th-TH"/>
+              </w:rPr>
+              <w:t>นั้นแส</w:t>
+            </w:r>
+            <w:r>
+              <w:rPr>
+                <w:rFonts w:ascii="TH SarabunPSK" w:hAnsi="TH SarabunPSK" w:cs="TH SarabunPSK" w:hint="cs"/>
+                <w:sz w:val="32"/>
+                <w:szCs w:val="32"/>
+                <w:cs/>
+                <w:lang w:bidi="th-TH"/>
+              </w:rPr>
+              <w:t>ด</w:t>
+            </w:r>
+            <w:r>
+              <w:rPr>
+                <w:rFonts w:ascii="TH SarabunPSK" w:hAnsi="TH SarabunPSK" w:cs="TH SarabunPSK" w:hint="cs"/>
+                <w:sz w:val="32"/>
+                <w:szCs w:val="32"/>
+                <w:cs/>
+                <w:lang w:bidi="th-TH"/>
+              </w:rPr>
+              <w:t>งข้อความไม่ครบ</w:t>
+            </w:r>
           </w:p>
         </w:tc>
         <w:tc>
@@ -14769,7 +15945,6 @@
                 <w:cs/>
                 <w:lang w:bidi="th-TH"/>
               </w:rPr>
-              <w:lastRenderedPageBreak/>
               <w:t>รวม</w:t>
             </w:r>
           </w:p>
@@ -14786,13 +15961,24 @@
           </w:tcPr>
           <w:p>
             <w:pPr>
-              <w:rPr>
-                <w:rFonts w:ascii="TH SarabunPSK" w:hAnsi="TH SarabunPSK" w:cs="TH SarabunPSK"/>
-                <w:sz w:val="32"/>
-                <w:szCs w:val="32"/>
-                <w:lang w:bidi="th-TH"/>
-              </w:rPr>
-            </w:pPr>
+              <w:jc w:val="center"/>
+              <w:rPr>
+                <w:rFonts w:ascii="TH SarabunPSK" w:hAnsi="TH SarabunPSK" w:cs="TH SarabunPSK"/>
+                <w:sz w:val="32"/>
+                <w:szCs w:val="32"/>
+                <w:lang w:bidi="th-TH"/>
+              </w:rPr>
+            </w:pPr>
+            <w:r>
+              <w:rPr>
+                <w:rFonts w:ascii="TH SarabunPSK" w:hAnsi="TH SarabunPSK" w:cs="TH SarabunPSK" w:hint="cs"/>
+                <w:sz w:val="32"/>
+                <w:szCs w:val="32"/>
+                <w:cs/>
+                <w:lang w:bidi="th-TH"/>
+              </w:rPr>
+              <w:t>10</w:t>
+            </w:r>
           </w:p>
         </w:tc>
         <w:tc>
@@ -14807,13 +15993,24 @@
           </w:tcPr>
           <w:p>
             <w:pPr>
-              <w:rPr>
-                <w:rFonts w:ascii="TH SarabunPSK" w:hAnsi="TH SarabunPSK" w:cs="TH SarabunPSK"/>
-                <w:sz w:val="32"/>
-                <w:szCs w:val="32"/>
-                <w:lang w:bidi="th-TH"/>
-              </w:rPr>
-            </w:pPr>
+              <w:jc w:val="center"/>
+              <w:rPr>
+                <w:rFonts w:ascii="TH SarabunPSK" w:hAnsi="TH SarabunPSK" w:cs="TH SarabunPSK"/>
+                <w:sz w:val="32"/>
+                <w:szCs w:val="32"/>
+                <w:lang w:bidi="th-TH"/>
+              </w:rPr>
+            </w:pPr>
+            <w:r>
+              <w:rPr>
+                <w:rFonts w:ascii="TH SarabunPSK" w:hAnsi="TH SarabunPSK" w:cs="TH SarabunPSK" w:hint="cs"/>
+                <w:sz w:val="32"/>
+                <w:szCs w:val="32"/>
+                <w:cs/>
+                <w:lang w:bidi="th-TH"/>
+              </w:rPr>
+              <w:t>9</w:t>
+            </w:r>
           </w:p>
         </w:tc>
         <w:tc>
@@ -14828,13 +16025,24 @@
           </w:tcPr>
           <w:p>
             <w:pPr>
-              <w:rPr>
-                <w:rFonts w:ascii="TH SarabunPSK" w:hAnsi="TH SarabunPSK" w:cs="TH SarabunPSK"/>
-                <w:sz w:val="32"/>
-                <w:szCs w:val="32"/>
-                <w:lang w:bidi="th-TH"/>
-              </w:rPr>
-            </w:pPr>
+              <w:jc w:val="center"/>
+              <w:rPr>
+                <w:rFonts w:ascii="TH SarabunPSK" w:hAnsi="TH SarabunPSK" w:cs="TH SarabunPSK"/>
+                <w:sz w:val="32"/>
+                <w:szCs w:val="32"/>
+                <w:lang w:bidi="th-TH"/>
+              </w:rPr>
+            </w:pPr>
+            <w:r>
+              <w:rPr>
+                <w:rFonts w:ascii="TH SarabunPSK" w:hAnsi="TH SarabunPSK" w:cs="TH SarabunPSK" w:hint="cs"/>
+                <w:sz w:val="32"/>
+                <w:szCs w:val="32"/>
+                <w:cs/>
+                <w:lang w:bidi="th-TH"/>
+              </w:rPr>
+              <w:t>1</w:t>
+            </w:r>
           </w:p>
         </w:tc>
         <w:tc>
@@ -14849,6 +16057,7 @@
           </w:tcPr>
           <w:p>
             <w:pPr>
+              <w:jc w:val="center"/>
               <w:rPr>
                 <w:rFonts w:ascii="TH SarabunPSK" w:hAnsi="TH SarabunPSK" w:cs="TH SarabunPSK"/>
                 <w:sz w:val="32"/>
@@ -14870,6 +16079,7 @@
           </w:tcPr>
           <w:p>
             <w:pPr>
+              <w:jc w:val="center"/>
               <w:rPr>
                 <w:rFonts w:ascii="TH SarabunPSK" w:hAnsi="TH SarabunPSK" w:cs="TH SarabunPSK"/>
                 <w:sz w:val="32"/>
@@ -14944,7 +16154,7 @@
 </file>
 
 <file path=word/endnotes.xml><?xml version="1.0" encoding="utf-8"?>
-<w:endnotes xmlns:wpc="http://schemas.microsoft.com/office/word/2010/wordprocessingCanvas" xmlns:cx="http://schemas.microsoft.com/office/drawing/2014/chartex" xmlns:cx1="http://schemas.microsoft.com/office/drawing/2015/9/8/chartex" xmlns:cx2="http://schemas.microsoft.com/office/drawing/2015/10/21/chartex" xmlns:cx3="http://schemas.microsoft.com/office/drawing/2016/5/9/chartex" xmlns:cx4="http://schemas.microsoft.com/office/drawing/2016/5/10/chartex" xmlns:cx5="http://schemas.microsoft.com/office/drawing/2016/5/11/chartex" xmlns:cx6="http://schemas.microsoft.com/office/drawing/2016/5/12/chartex" xmlns:cx7="http://schemas.microsoft.com/office/drawing/2016/5/13/chartex" xmlns:cx8="http://schemas.microsoft.com/office/drawing/2016/5/14/chartex" xmlns:mc="http://schemas.openxmlformats.org/markup-compatibility/2006" xmlns:aink="http://schemas.microsoft.com/office/drawing/2016/ink" xmlns:am3d="http://schemas.microsoft.com/office/drawing/2017/model3d" xmlns:o="urn:schemas-microsoft-com:office:office" xmlns:oel="http://schemas.microsoft.com/office/2019/extlst" xmlns:r="http://schemas.openxmlformats.org/officeDocument/2006/relationships" xmlns:m="http://schemas.openxmlformats.org/officeDocument/2006/math" xmlns:v="urn:schemas-microsoft-com:vml" xmlns:wp14="http://schemas.microsoft.com/office/word/2010/wordprocessingDrawing" xmlns:wp="http://schemas.openxmlformats.org/drawingml/2006/wordprocessingDrawing" xmlns:w10="urn:schemas-microsoft-com:office:word" xmlns:w="http://schemas.openxmlformats.org/wordprocessingml/2006/main" xmlns:w14="http://schemas.microsoft.com/office/word/2010/wordml" xmlns:w15="http://schemas.microsoft.com/office/word/2012/wordml" xmlns:w16cex="http://schemas.microsoft.com/office/word/2018/wordml/cex" xmlns:w16cid="http://schemas.microsoft.com/office/word/2016/wordml/cid" xmlns:w16="http://schemas.microsoft.com/office/word/2018/wordml" xmlns:w16du="http://schemas.microsoft.com/office/word/2023/wordml/word16du" xmlns:w16sdtdh="http://schemas.microsoft.com/office/word/2020/wordml/sdtdatahash" xmlns:w16sdtfl="http://schemas.microsoft.com/office/word/2024/wordml/sdtformatlock" xmlns:w16se="http://schemas.microsoft.com/office/word/2015/wordml/symex" xmlns:wpg="http://schemas.microsoft.com/office/word/2010/wordprocessingGroup" xmlns:wpi="http://schemas.microsoft.com/office/word/2010/wordprocessingInk" xmlns:wne="http://schemas.microsoft.com/office/word/2006/wordml" xmlns:wps="http://schemas.microsoft.com/office/word/2010/wordprocessingShape" mc:Ignorable="w14 w15 w16se w16cid w16 w16cex w16sdtdh w16sdtfl w16du wp14">
+<w:endnotes xmlns:wpc="http://schemas.microsoft.com/office/word/2010/wordprocessingCanvas" xmlns:cx="http://schemas.microsoft.com/office/drawing/2014/chartex" xmlns:cx1="http://schemas.microsoft.com/office/drawing/2015/9/8/chartex" xmlns:cx2="http://schemas.microsoft.com/office/drawing/2015/10/21/chartex" xmlns:cx3="http://schemas.microsoft.com/office/drawing/2016/5/9/chartex" xmlns:cx4="http://schemas.microsoft.com/office/drawing/2016/5/10/chartex" xmlns:cx5="http://schemas.microsoft.com/office/drawing/2016/5/11/chartex" xmlns:cx6="http://schemas.microsoft.com/office/drawing/2016/5/12/chartex" xmlns:cx7="http://schemas.microsoft.com/office/drawing/2016/5/13/chartex" xmlns:cx8="http://schemas.microsoft.com/office/drawing/2016/5/14/chartex" xmlns:mc="http://schemas.openxmlformats.org/markup-compatibility/2006" xmlns:aink="http://schemas.microsoft.com/office/drawing/2016/ink" xmlns:am3d="http://schemas.microsoft.com/office/drawing/2017/model3d" xmlns:o="urn:schemas-microsoft-com:office:office" xmlns:oel="http://schemas.microsoft.com/office/2019/extlst" xmlns:r="http://schemas.openxmlformats.org/officeDocument/2006/relationships" xmlns:m="http://schemas.openxmlformats.org/officeDocument/2006/math" xmlns:v="urn:schemas-microsoft-com:vml" xmlns:wp14="http://schemas.microsoft.com/office/word/2010/wordprocessingDrawing" xmlns:wp="http://schemas.openxmlformats.org/drawingml/2006/wordprocessingDrawing" xmlns:w10="urn:schemas-microsoft-com:office:word" xmlns:w="http://schemas.openxmlformats.org/wordprocessingml/2006/main" xmlns:w14="http://schemas.microsoft.com/office/word/2010/wordml" xmlns:w15="http://schemas.microsoft.com/office/word/2012/wordml" xmlns:w16cex="http://schemas.microsoft.com/office/word/2018/wordml/cex" xmlns:w16cid="http://schemas.microsoft.com/office/word/2016/wordml/cid" xmlns:w16="http://schemas.microsoft.com/office/word/2018/wordml" xmlns:w16du="http://schemas.microsoft.com/office/word/2023/wordml/word16du" xmlns:w16sdtdh="http://schemas.microsoft.com/office/word/2020/wordml/sdtdatahash" xmlns:w16se="http://schemas.microsoft.com/office/word/2015/wordml/symex" xmlns:wpg="http://schemas.microsoft.com/office/word/2010/wordprocessingGroup" xmlns:wpi="http://schemas.microsoft.com/office/word/2010/wordprocessingInk" xmlns:wne="http://schemas.microsoft.com/office/word/2006/wordml" xmlns:wps="http://schemas.microsoft.com/office/word/2010/wordprocessingShape" mc:Ignorable="w14 w15 w16se w16cid w16 w16cex w16sdtdh w16du wp14">
   <w:endnote w:type="separator" w:id="-1">
     <w:p>
       <w:pPr>
@@ -14969,7 +16179,7 @@
 </file>
 
 <file path=word/footnotes.xml><?xml version="1.0" encoding="utf-8"?>
-<w:footnotes xmlns:wpc="http://schemas.microsoft.com/office/word/2010/wordprocessingCanvas" xmlns:cx="http://schemas.microsoft.com/office/drawing/2014/chartex" xmlns:cx1="http://schemas.microsoft.com/office/drawing/2015/9/8/chartex" xmlns:cx2="http://schemas.microsoft.com/office/drawing/2015/10/21/chartex" xmlns:cx3="http://schemas.microsoft.com/office/drawing/2016/5/9/chartex" xmlns:cx4="http://schemas.microsoft.com/office/drawing/2016/5/10/chartex" xmlns:cx5="http://schemas.microsoft.com/office/drawing/2016/5/11/chartex" xmlns:cx6="http://schemas.microsoft.com/office/drawing/2016/5/12/chartex" xmlns:cx7="http://schemas.microsoft.com/office/drawing/2016/5/13/chartex" xmlns:cx8="http://schemas.microsoft.com/office/drawing/2016/5/14/chartex" xmlns:mc="http://schemas.openxmlformats.org/markup-compatibility/2006" xmlns:aink="http://schemas.microsoft.com/office/drawing/2016/ink" xmlns:am3d="http://schemas.microsoft.com/office/drawing/2017/model3d" xmlns:o="urn:schemas-microsoft-com:office:office" xmlns:oel="http://schemas.microsoft.com/office/2019/extlst" xmlns:r="http://schemas.openxmlformats.org/officeDocument/2006/relationships" xmlns:m="http://schemas.openxmlformats.org/officeDocument/2006/math" xmlns:v="urn:schemas-microsoft-com:vml" xmlns:wp14="http://schemas.microsoft.com/office/word/2010/wordprocessingDrawing" xmlns:wp="http://schemas.openxmlformats.org/drawingml/2006/wordprocessingDrawing" xmlns:w10="urn:schemas-microsoft-com:office:word" xmlns:w="http://schemas.openxmlformats.org/wordprocessingml/2006/main" xmlns:w14="http://schemas.microsoft.com/office/word/2010/wordml" xmlns:w15="http://schemas.microsoft.com/office/word/2012/wordml" xmlns:w16cex="http://schemas.microsoft.com/office/word/2018/wordml/cex" xmlns:w16cid="http://schemas.microsoft.com/office/word/2016/wordml/cid" xmlns:w16="http://schemas.microsoft.com/office/word/2018/wordml" xmlns:w16du="http://schemas.microsoft.com/office/word/2023/wordml/word16du" xmlns:w16sdtdh="http://schemas.microsoft.com/office/word/2020/wordml/sdtdatahash" xmlns:w16sdtfl="http://schemas.microsoft.com/office/word/2024/wordml/sdtformatlock" xmlns:w16se="http://schemas.microsoft.com/office/word/2015/wordml/symex" xmlns:wpg="http://schemas.microsoft.com/office/word/2010/wordprocessingGroup" xmlns:wpi="http://schemas.microsoft.com/office/word/2010/wordprocessingInk" xmlns:wne="http://schemas.microsoft.com/office/word/2006/wordml" xmlns:wps="http://schemas.microsoft.com/office/word/2010/wordprocessingShape" mc:Ignorable="w14 w15 w16se w16cid w16 w16cex w16sdtdh w16sdtfl w16du wp14">
+<w:footnotes xmlns:wpc="http://schemas.microsoft.com/office/word/2010/wordprocessingCanvas" xmlns:cx="http://schemas.microsoft.com/office/drawing/2014/chartex" xmlns:cx1="http://schemas.microsoft.com/office/drawing/2015/9/8/chartex" xmlns:cx2="http://schemas.microsoft.com/office/drawing/2015/10/21/chartex" xmlns:cx3="http://schemas.microsoft.com/office/drawing/2016/5/9/chartex" xmlns:cx4="http://schemas.microsoft.com/office/drawing/2016/5/10/chartex" xmlns:cx5="http://schemas.microsoft.com/office/drawing/2016/5/11/chartex" xmlns:cx6="http://schemas.microsoft.com/office/drawing/2016/5/12/chartex" xmlns:cx7="http://schemas.microsoft.com/office/drawing/2016/5/13/chartex" xmlns:cx8="http://schemas.microsoft.com/office/drawing/2016/5/14/chartex" xmlns:mc="http://schemas.openxmlformats.org/markup-compatibility/2006" xmlns:aink="http://schemas.microsoft.com/office/drawing/2016/ink" xmlns:am3d="http://schemas.microsoft.com/office/drawing/2017/model3d" xmlns:o="urn:schemas-microsoft-com:office:office" xmlns:oel="http://schemas.microsoft.com/office/2019/extlst" xmlns:r="http://schemas.openxmlformats.org/officeDocument/2006/relationships" xmlns:m="http://schemas.openxmlformats.org/officeDocument/2006/math" xmlns:v="urn:schemas-microsoft-com:vml" xmlns:wp14="http://schemas.microsoft.com/office/word/2010/wordprocessingDrawing" xmlns:wp="http://schemas.openxmlformats.org/drawingml/2006/wordprocessingDrawing" xmlns:w10="urn:schemas-microsoft-com:office:word" xmlns:w="http://schemas.openxmlformats.org/wordprocessingml/2006/main" xmlns:w14="http://schemas.microsoft.com/office/word/2010/wordml" xmlns:w15="http://schemas.microsoft.com/office/word/2012/wordml" xmlns:w16cex="http://schemas.microsoft.com/office/word/2018/wordml/cex" xmlns:w16cid="http://schemas.microsoft.com/office/word/2016/wordml/cid" xmlns:w16="http://schemas.microsoft.com/office/word/2018/wordml" xmlns:w16du="http://schemas.microsoft.com/office/word/2023/wordml/word16du" xmlns:w16sdtdh="http://schemas.microsoft.com/office/word/2020/wordml/sdtdatahash" xmlns:w16se="http://schemas.microsoft.com/office/word/2015/wordml/symex" xmlns:wpg="http://schemas.microsoft.com/office/word/2010/wordprocessingGroup" xmlns:wpi="http://schemas.microsoft.com/office/word/2010/wordprocessingInk" xmlns:wne="http://schemas.microsoft.com/office/word/2006/wordml" xmlns:wps="http://schemas.microsoft.com/office/word/2010/wordprocessingShape" mc:Ignorable="w14 w15 w16se w16cid w16 w16cex w16sdtdh w16du wp14">
   <w:footnote w:type="separator" w:id="-1">
     <w:p>
       <w:pPr>
@@ -14994,10 +16204,10 @@
 </file>
 
 <file path=word/header1.xml><?xml version="1.0" encoding="utf-8"?>
-<w:hdr xmlns:wpc="http://schemas.microsoft.com/office/word/2010/wordprocessingCanvas" xmlns:cx="http://schemas.microsoft.com/office/drawing/2014/chartex" xmlns:cx1="http://schemas.microsoft.com/office/drawing/2015/9/8/chartex" xmlns:cx2="http://schemas.microsoft.com/office/drawing/2015/10/21/chartex" xmlns:cx3="http://schemas.microsoft.com/office/drawing/2016/5/9/chartex" xmlns:cx4="http://schemas.microsoft.com/office/drawing/2016/5/10/chartex" xmlns:cx5="http://schemas.microsoft.com/office/drawing/2016/5/11/chartex" xmlns:cx6="http://schemas.microsoft.com/office/drawing/2016/5/12/chartex" xmlns:cx7="http://schemas.microsoft.com/office/drawing/2016/5/13/chartex" xmlns:cx8="http://schemas.microsoft.com/office/drawing/2016/5/14/chartex" xmlns:mc="http://schemas.openxmlformats.org/markup-compatibility/2006" xmlns:aink="http://schemas.microsoft.com/office/drawing/2016/ink" xmlns:am3d="http://schemas.microsoft.com/office/drawing/2017/model3d" xmlns:o="urn:schemas-microsoft-com:office:office" xmlns:oel="http://schemas.microsoft.com/office/2019/extlst" xmlns:r="http://schemas.openxmlformats.org/officeDocument/2006/relationships" xmlns:m="http://schemas.openxmlformats.org/officeDocument/2006/math" xmlns:v="urn:schemas-microsoft-com:vml" xmlns:wp14="http://schemas.microsoft.com/office/word/2010/wordprocessingDrawing" xmlns:wp="http://schemas.openxmlformats.org/drawingml/2006/wordprocessingDrawing" xmlns:w10="urn:schemas-microsoft-com:office:word" xmlns:w="http://schemas.openxmlformats.org/wordprocessingml/2006/main" xmlns:w14="http://schemas.microsoft.com/office/word/2010/wordml" xmlns:w15="http://schemas.microsoft.com/office/word/2012/wordml" xmlns:w16cex="http://schemas.microsoft.com/office/word/2018/wordml/cex" xmlns:w16cid="http://schemas.microsoft.com/office/word/2016/wordml/cid" xmlns:w16="http://schemas.microsoft.com/office/word/2018/wordml" xmlns:w16du="http://schemas.microsoft.com/office/word/2023/wordml/word16du" xmlns:w16sdtdh="http://schemas.microsoft.com/office/word/2020/wordml/sdtdatahash" xmlns:w16sdtfl="http://schemas.microsoft.com/office/word/2024/wordml/sdtformatlock" xmlns:w16se="http://schemas.microsoft.com/office/word/2015/wordml/symex" xmlns:wpg="http://schemas.microsoft.com/office/word/2010/wordprocessingGroup" xmlns:wpi="http://schemas.microsoft.com/office/word/2010/wordprocessingInk" xmlns:wne="http://schemas.microsoft.com/office/word/2006/wordml" xmlns:wps="http://schemas.microsoft.com/office/word/2010/wordprocessingShape" mc:Ignorable="w14 w15 w16se w16cid w16 w16cex w16sdtdh w16sdtfl w16du wp14">
+<w:hdr xmlns:wpc="http://schemas.microsoft.com/office/word/2010/wordprocessingCanvas" xmlns:cx="http://schemas.microsoft.com/office/drawing/2014/chartex" xmlns:cx1="http://schemas.microsoft.com/office/drawing/2015/9/8/chartex" xmlns:cx2="http://schemas.microsoft.com/office/drawing/2015/10/21/chartex" xmlns:cx3="http://schemas.microsoft.com/office/drawing/2016/5/9/chartex" xmlns:cx4="http://schemas.microsoft.com/office/drawing/2016/5/10/chartex" xmlns:cx5="http://schemas.microsoft.com/office/drawing/2016/5/11/chartex" xmlns:cx6="http://schemas.microsoft.com/office/drawing/2016/5/12/chartex" xmlns:cx7="http://schemas.microsoft.com/office/drawing/2016/5/13/chartex" xmlns:cx8="http://schemas.microsoft.com/office/drawing/2016/5/14/chartex" xmlns:mc="http://schemas.openxmlformats.org/markup-compatibility/2006" xmlns:aink="http://schemas.microsoft.com/office/drawing/2016/ink" xmlns:am3d="http://schemas.microsoft.com/office/drawing/2017/model3d" xmlns:o="urn:schemas-microsoft-com:office:office" xmlns:oel="http://schemas.microsoft.com/office/2019/extlst" xmlns:r="http://schemas.openxmlformats.org/officeDocument/2006/relationships" xmlns:m="http://schemas.openxmlformats.org/officeDocument/2006/math" xmlns:v="urn:schemas-microsoft-com:vml" xmlns:wp14="http://schemas.microsoft.com/office/word/2010/wordprocessingDrawing" xmlns:wp="http://schemas.openxmlformats.org/drawingml/2006/wordprocessingDrawing" xmlns:w10="urn:schemas-microsoft-com:office:word" xmlns:w="http://schemas.openxmlformats.org/wordprocessingml/2006/main" xmlns:w14="http://schemas.microsoft.com/office/word/2010/wordml" xmlns:w15="http://schemas.microsoft.com/office/word/2012/wordml" xmlns:w16cex="http://schemas.microsoft.com/office/word/2018/wordml/cex" xmlns:w16cid="http://schemas.microsoft.com/office/word/2016/wordml/cid" xmlns:w16="http://schemas.microsoft.com/office/word/2018/wordml" xmlns:w16du="http://schemas.microsoft.com/office/word/2023/wordml/word16du" xmlns:w16sdtdh="http://schemas.microsoft.com/office/word/2020/wordml/sdtdatahash" xmlns:w16se="http://schemas.microsoft.com/office/word/2015/wordml/symex" xmlns:wpg="http://schemas.microsoft.com/office/word/2010/wordprocessingGroup" xmlns:wpi="http://schemas.microsoft.com/office/word/2010/wordprocessingInk" xmlns:wne="http://schemas.microsoft.com/office/word/2006/wordml" xmlns:wps="http://schemas.microsoft.com/office/word/2010/wordprocessingShape" mc:Ignorable="w14 w15 w16se w16cid w16 w16cex w16sdtdh w16du wp14">
   <w:p>
     <w:pPr>
-      <w:pStyle w:val="Header"/>
+      <w:pStyle w:val="a3"/>
       <w:rPr>
         <w:rFonts w:ascii="TH SarabunPSK" w:hAnsi="TH SarabunPSK" w:cs="TH SarabunPSK"/>
         <w:b/>
@@ -15181,7 +16391,7 @@
   </w:p>
   <w:p>
     <w:pPr>
-      <w:pStyle w:val="Header"/>
+      <w:pStyle w:val="a3"/>
       <w:rPr>
         <w:rFonts w:ascii="TH SarabunPSK" w:hAnsi="TH SarabunPSK" w:cs="TH SarabunPSK"/>
         <w:b/>
@@ -15335,7 +16545,7 @@
 </file>
 
 <file path=word/numbering.xml><?xml version="1.0" encoding="utf-8"?>
-<w:numbering xmlns:wpc="http://schemas.microsoft.com/office/word/2010/wordprocessingCanvas" xmlns:cx="http://schemas.microsoft.com/office/drawing/2014/chartex" xmlns:cx1="http://schemas.microsoft.com/office/drawing/2015/9/8/chartex" xmlns:cx2="http://schemas.microsoft.com/office/drawing/2015/10/21/chartex" xmlns:cx3="http://schemas.microsoft.com/office/drawing/2016/5/9/chartex" xmlns:cx4="http://schemas.microsoft.com/office/drawing/2016/5/10/chartex" xmlns:cx5="http://schemas.microsoft.com/office/drawing/2016/5/11/chartex" xmlns:cx6="http://schemas.microsoft.com/office/drawing/2016/5/12/chartex" xmlns:cx7="http://schemas.microsoft.com/office/drawing/2016/5/13/chartex" xmlns:cx8="http://schemas.microsoft.com/office/drawing/2016/5/14/chartex" xmlns:mc="http://schemas.openxmlformats.org/markup-compatibility/2006" xmlns:aink="http://schemas.microsoft.com/office/drawing/2016/ink" xmlns:am3d="http://schemas.microsoft.com/office/drawing/2017/model3d" xmlns:o="urn:schemas-microsoft-com:office:office" xmlns:oel="http://schemas.microsoft.com/office/2019/extlst" xmlns:r="http://schemas.openxmlformats.org/officeDocument/2006/relationships" xmlns:m="http://schemas.openxmlformats.org/officeDocument/2006/math" xmlns:v="urn:schemas-microsoft-com:vml" xmlns:wp14="http://schemas.microsoft.com/office/word/2010/wordprocessingDrawing" xmlns:wp="http://schemas.openxmlformats.org/drawingml/2006/wordprocessingDrawing" xmlns:w10="urn:schemas-microsoft-com:office:word" xmlns:w="http://schemas.openxmlformats.org/wordprocessingml/2006/main" xmlns:w14="http://schemas.microsoft.com/office/word/2010/wordml" xmlns:w15="http://schemas.microsoft.com/office/word/2012/wordml" xmlns:w16cex="http://schemas.microsoft.com/office/word/2018/wordml/cex" xmlns:w16cid="http://schemas.microsoft.com/office/word/2016/wordml/cid" xmlns:w16="http://schemas.microsoft.com/office/word/2018/wordml" xmlns:w16du="http://schemas.microsoft.com/office/word/2023/wordml/word16du" xmlns:w16sdtdh="http://schemas.microsoft.com/office/word/2020/wordml/sdtdatahash" xmlns:w16sdtfl="http://schemas.microsoft.com/office/word/2024/wordml/sdtformatlock" xmlns:w16se="http://schemas.microsoft.com/office/word/2015/wordml/symex" xmlns:wpg="http://schemas.microsoft.com/office/word/2010/wordprocessingGroup" xmlns:wpi="http://schemas.microsoft.com/office/word/2010/wordprocessingInk" xmlns:wne="http://schemas.microsoft.com/office/word/2006/wordml" xmlns:wps="http://schemas.microsoft.com/office/word/2010/wordprocessingShape" mc:Ignorable="w14 w15 w16se w16cid w16 w16cex w16sdtdh w16sdtfl w16du wp14">
+<w:numbering xmlns:wpc="http://schemas.microsoft.com/office/word/2010/wordprocessingCanvas" xmlns:cx="http://schemas.microsoft.com/office/drawing/2014/chartex" xmlns:cx1="http://schemas.microsoft.com/office/drawing/2015/9/8/chartex" xmlns:cx2="http://schemas.microsoft.com/office/drawing/2015/10/21/chartex" xmlns:cx3="http://schemas.microsoft.com/office/drawing/2016/5/9/chartex" xmlns:cx4="http://schemas.microsoft.com/office/drawing/2016/5/10/chartex" xmlns:cx5="http://schemas.microsoft.com/office/drawing/2016/5/11/chartex" xmlns:cx6="http://schemas.microsoft.com/office/drawing/2016/5/12/chartex" xmlns:cx7="http://schemas.microsoft.com/office/drawing/2016/5/13/chartex" xmlns:cx8="http://schemas.microsoft.com/office/drawing/2016/5/14/chartex" xmlns:mc="http://schemas.openxmlformats.org/markup-compatibility/2006" xmlns:aink="http://schemas.microsoft.com/office/drawing/2016/ink" xmlns:am3d="http://schemas.microsoft.com/office/drawing/2017/model3d" xmlns:o="urn:schemas-microsoft-com:office:office" xmlns:oel="http://schemas.microsoft.com/office/2019/extlst" xmlns:r="http://schemas.openxmlformats.org/officeDocument/2006/relationships" xmlns:m="http://schemas.openxmlformats.org/officeDocument/2006/math" xmlns:v="urn:schemas-microsoft-com:vml" xmlns:wp14="http://schemas.microsoft.com/office/word/2010/wordprocessingDrawing" xmlns:wp="http://schemas.openxmlformats.org/drawingml/2006/wordprocessingDrawing" xmlns:w10="urn:schemas-microsoft-com:office:word" xmlns:w="http://schemas.openxmlformats.org/wordprocessingml/2006/main" xmlns:w14="http://schemas.microsoft.com/office/word/2010/wordml" xmlns:w15="http://schemas.microsoft.com/office/word/2012/wordml" xmlns:w16cex="http://schemas.microsoft.com/office/word/2018/wordml/cex" xmlns:w16cid="http://schemas.microsoft.com/office/word/2016/wordml/cid" xmlns:w16="http://schemas.microsoft.com/office/word/2018/wordml" xmlns:w16du="http://schemas.microsoft.com/office/word/2023/wordml/word16du" xmlns:w16sdtdh="http://schemas.microsoft.com/office/word/2020/wordml/sdtdatahash" xmlns:w16se="http://schemas.microsoft.com/office/word/2015/wordml/symex" xmlns:wpg="http://schemas.microsoft.com/office/word/2010/wordprocessingGroup" xmlns:wpi="http://schemas.microsoft.com/office/word/2010/wordprocessingInk" xmlns:wne="http://schemas.microsoft.com/office/word/2006/wordml" xmlns:wps="http://schemas.microsoft.com/office/word/2010/wordprocessingShape" mc:Ignorable="w14 w15 w16se w16cid w16 w16cex w16sdtdh w16du wp14">
   <w:abstractNum w:abstractNumId="0" w15:restartNumberingAfterBreak="0">
     <w:nsid w:val="1B567B81"/>
     <w:multiLevelType w:val="multilevel"/>
@@ -17021,7 +18231,7 @@
 </file>
 
 <file path=word/styles.xml><?xml version="1.0" encoding="utf-8"?>
-<w:styles xmlns:mc="http://schemas.openxmlformats.org/markup-compatibility/2006" xmlns:r="http://schemas.openxmlformats.org/officeDocument/2006/relationships" xmlns:w="http://schemas.openxmlformats.org/wordprocessingml/2006/main" xmlns:w14="http://schemas.microsoft.com/office/word/2010/wordml" xmlns:w15="http://schemas.microsoft.com/office/word/2012/wordml" xmlns:w16cex="http://schemas.microsoft.com/office/word/2018/wordml/cex" xmlns:w16cid="http://schemas.microsoft.com/office/word/2016/wordml/cid" xmlns:w16="http://schemas.microsoft.com/office/word/2018/wordml" xmlns:w16du="http://schemas.microsoft.com/office/word/2023/wordml/word16du" xmlns:w16sdtdh="http://schemas.microsoft.com/office/word/2020/wordml/sdtdatahash" xmlns:w16sdtfl="http://schemas.microsoft.com/office/word/2024/wordml/sdtformatlock" xmlns:w16se="http://schemas.microsoft.com/office/word/2015/wordml/symex" mc:Ignorable="w14 w15 w16se w16cid w16 w16cex w16sdtdh w16sdtfl w16du">
+<w:styles xmlns:mc="http://schemas.openxmlformats.org/markup-compatibility/2006" xmlns:r="http://schemas.openxmlformats.org/officeDocument/2006/relationships" xmlns:w="http://schemas.openxmlformats.org/wordprocessingml/2006/main" xmlns:w14="http://schemas.microsoft.com/office/word/2010/wordml" xmlns:w15="http://schemas.microsoft.com/office/word/2012/wordml" xmlns:w16cex="http://schemas.microsoft.com/office/word/2018/wordml/cex" xmlns:w16cid="http://schemas.microsoft.com/office/word/2016/wordml/cid" xmlns:w16="http://schemas.microsoft.com/office/word/2018/wordml" xmlns:w16du="http://schemas.microsoft.com/office/word/2023/wordml/word16du" xmlns:w16sdtdh="http://schemas.microsoft.com/office/word/2020/wordml/sdtdatahash" xmlns:w16se="http://schemas.microsoft.com/office/word/2015/wordml/symex" mc:Ignorable="w14 w15 w16se w16cid w16 w16cex w16sdtdh w16du">
   <w:docDefaults>
     <w:rPrDefault>
       <w:rPr>
@@ -17415,17 +18625,17 @@
     <w:lsdException w:name="Unresolved Mention" w:semiHidden="1" w:unhideWhenUsed="1"/>
     <w:lsdException w:name="Smart Link" w:semiHidden="1" w:unhideWhenUsed="1"/>
   </w:latentStyles>
-  <w:style w:type="paragraph" w:default="1" w:styleId="Normal">
+  <w:style w:type="paragraph" w:default="1" w:styleId="a">
     <w:name w:val="Normal"/>
     <w:qFormat/>
   </w:style>
-  <w:style w:type="character" w:default="1" w:styleId="DefaultParagraphFont">
+  <w:style w:type="character" w:default="1" w:styleId="a0">
     <w:name w:val="Default Paragraph Font"/>
     <w:uiPriority w:val="1"/>
     <w:semiHidden/>
     <w:unhideWhenUsed/>
   </w:style>
-  <w:style w:type="table" w:default="1" w:styleId="TableNormal">
+  <w:style w:type="table" w:default="1" w:styleId="a1">
     <w:name w:val="Normal Table"/>
     <w:uiPriority w:val="99"/>
     <w:semiHidden/>
@@ -17440,16 +18650,16 @@
       </w:tblCellMar>
     </w:tblPr>
   </w:style>
-  <w:style w:type="numbering" w:default="1" w:styleId="NoList">
+  <w:style w:type="numbering" w:default="1" w:styleId="a2">
     <w:name w:val="No List"/>
     <w:uiPriority w:val="99"/>
     <w:semiHidden/>
     <w:unhideWhenUsed/>
   </w:style>
-  <w:style w:type="paragraph" w:styleId="Header">
+  <w:style w:type="paragraph" w:styleId="a3">
     <w:name w:val="header"/>
-    <w:basedOn w:val="Normal"/>
-    <w:link w:val="HeaderChar"/>
+    <w:basedOn w:val="a"/>
+    <w:link w:val="a4"/>
     <w:uiPriority w:val="99"/>
     <w:unhideWhenUsed/>
     <w:rsid w:val="00C87900"/>
@@ -17461,17 +18671,17 @@
       <w:spacing w:after="0" w:line="240" w:lineRule="auto"/>
     </w:pPr>
   </w:style>
-  <w:style w:type="character" w:customStyle="1" w:styleId="HeaderChar">
-    <w:name w:val="Header Char"/>
-    <w:basedOn w:val="DefaultParagraphFont"/>
-    <w:link w:val="Header"/>
+  <w:style w:type="character" w:customStyle="1" w:styleId="a4">
+    <w:name w:val="หัวกระดาษ อักขระ"/>
+    <w:basedOn w:val="a0"/>
+    <w:link w:val="a3"/>
     <w:uiPriority w:val="99"/>
     <w:rsid w:val="00C87900"/>
   </w:style>
-  <w:style w:type="paragraph" w:styleId="Footer">
+  <w:style w:type="paragraph" w:styleId="a5">
     <w:name w:val="footer"/>
-    <w:basedOn w:val="Normal"/>
-    <w:link w:val="FooterChar"/>
+    <w:basedOn w:val="a"/>
+    <w:link w:val="a6"/>
     <w:uiPriority w:val="99"/>
     <w:unhideWhenUsed/>
     <w:rsid w:val="00C87900"/>
@@ -17483,16 +18693,16 @@
       <w:spacing w:after="0" w:line="240" w:lineRule="auto"/>
     </w:pPr>
   </w:style>
-  <w:style w:type="character" w:customStyle="1" w:styleId="FooterChar">
-    <w:name w:val="Footer Char"/>
-    <w:basedOn w:val="DefaultParagraphFont"/>
-    <w:link w:val="Footer"/>
+  <w:style w:type="character" w:customStyle="1" w:styleId="a6">
+    <w:name w:val="ท้ายกระดาษ อักขระ"/>
+    <w:basedOn w:val="a0"/>
+    <w:link w:val="a5"/>
     <w:uiPriority w:val="99"/>
     <w:rsid w:val="00C87900"/>
   </w:style>
-  <w:style w:type="paragraph" w:styleId="ListParagraph">
+  <w:style w:type="paragraph" w:styleId="a7">
     <w:name w:val="List Paragraph"/>
-    <w:basedOn w:val="Normal"/>
+    <w:basedOn w:val="a"/>
     <w:uiPriority w:val="34"/>
     <w:qFormat/>
     <w:rsid w:val="00C87900"/>
@@ -17501,9 +18711,9 @@
       <w:contextualSpacing/>
     </w:pPr>
   </w:style>
-  <w:style w:type="table" w:styleId="TableGrid">
+  <w:style w:type="table" w:styleId="a8">
     <w:name w:val="Table Grid"/>
-    <w:basedOn w:val="TableNormal"/>
+    <w:basedOn w:val="a1"/>
     <w:uiPriority w:val="39"/>
     <w:rsid w:val="00C2238F"/>
     <w:pPr>
@@ -17520,9 +18730,9 @@
       </w:tblBorders>
     </w:tblPr>
   </w:style>
-  <w:style w:type="character" w:styleId="Hyperlink">
+  <w:style w:type="character" w:styleId="a9">
     <w:name w:val="Hyperlink"/>
-    <w:basedOn w:val="DefaultParagraphFont"/>
+    <w:basedOn w:val="a0"/>
     <w:uiPriority w:val="99"/>
     <w:unhideWhenUsed/>
     <w:rsid w:val="00B77A1F"/>

</xml_diff>